<commit_message>
Day-state of 29.10 - MS Project file added,... further HTML prototypes added
</commit_message>
<xml_diff>
--- a/Dokumente/UCThumbnailView v.1.0.docx
+++ b/Dokumente/UCThumbnailView v.1.0.docx
@@ -1,10 +1,10 @@
 
 <file path=word/document.xml><?xml version="1.0" encoding="utf-8"?>
-<w:document xmlns:wpc="http://schemas.microsoft.com/office/word/2010/wordprocessingCanvas" xmlns:mc="http://schemas.openxmlformats.org/markup-compatibility/2006" xmlns:o="urn:schemas-microsoft-com:office:office" xmlns:r="http://schemas.openxmlformats.org/officeDocument/2006/relationships" xmlns:m="http://schemas.openxmlformats.org/officeDocument/2006/math" xmlns:v="urn:schemas-microsoft-com:vml" xmlns:wp14="http://schemas.microsoft.com/office/word/2010/wordprocessingDrawing" xmlns:wp="http://schemas.openxmlformats.org/drawingml/2006/wordprocessingDrawing" xmlns:w10="urn:schemas-microsoft-com:office:word" xmlns:w="http://schemas.openxmlformats.org/wordprocessingml/2006/main" xmlns:w14="http://schemas.microsoft.com/office/word/2010/wordml" xmlns:w15="http://schemas.microsoft.com/office/word/2012/wordml" xmlns:wpg="http://schemas.microsoft.com/office/word/2010/wordprocessingGroup" xmlns:wpi="http://schemas.microsoft.com/office/word/2010/wordprocessingInk" xmlns:wne="http://schemas.microsoft.com/office/word/2006/wordml" xmlns:wps="http://schemas.microsoft.com/office/word/2010/wordprocessingShape" mc:Ignorable="w14 w15 wp14">
+<w:document xmlns:wpc="http://schemas.microsoft.com/office/word/2010/wordprocessingCanvas" xmlns:mc="http://schemas.openxmlformats.org/markup-compatibility/2006" xmlns:o="urn:schemas-microsoft-com:office:office" xmlns:r="http://schemas.openxmlformats.org/officeDocument/2006/relationships" xmlns:m="http://schemas.openxmlformats.org/officeDocument/2006/math" xmlns:v="urn:schemas-microsoft-com:vml" xmlns:wp14="http://schemas.microsoft.com/office/word/2010/wordprocessingDrawing" xmlns:wp="http://schemas.openxmlformats.org/drawingml/2006/wordprocessingDrawing" xmlns:w10="urn:schemas-microsoft-com:office:word" xmlns:w="http://schemas.openxmlformats.org/wordprocessingml/2006/main" xmlns:w14="http://schemas.microsoft.com/office/word/2010/wordml" xmlns:wpg="http://schemas.microsoft.com/office/word/2010/wordprocessingGroup" xmlns:wpi="http://schemas.microsoft.com/office/word/2010/wordprocessingInk" xmlns:wne="http://schemas.microsoft.com/office/word/2006/wordml" xmlns:wps="http://schemas.microsoft.com/office/word/2010/wordprocessingShape" mc:Ignorable="w14 wp14">
   <w:body>
     <w:p>
       <w:pPr>
-        <w:pStyle w:val="Titel"/>
+        <w:pStyle w:val="Title"/>
         <w:jc w:val="right"/>
       </w:pPr>
       <w:r>
@@ -13,14 +13,24 @@
     </w:p>
     <w:p>
       <w:pPr>
-        <w:pStyle w:val="Titel"/>
+        <w:pStyle w:val="Title"/>
         <w:jc w:val="right"/>
       </w:pPr>
-      <w:fldSimple w:instr="title  \* Mergeformat ">
-        <w:r>
-          <w:t xml:space="preserve">Use-Case Specification: </w:t>
-        </w:r>
-      </w:fldSimple>
+      <w:r>
+        <w:fldChar w:fldCharType="begin"/>
+      </w:r>
+      <w:r>
+        <w:instrText xml:space="preserve">title  \* Mergeformat </w:instrText>
+      </w:r>
+      <w:r>
+        <w:fldChar w:fldCharType="separate"/>
+      </w:r>
+      <w:r>
+        <w:t xml:space="preserve">Use-Case Specification: </w:t>
+      </w:r>
+      <w:r>
+        <w:fldChar w:fldCharType="end"/>
+      </w:r>
       <w:r>
         <w:t xml:space="preserve"> </w:t>
       </w:r>
@@ -30,13 +40,13 @@
     </w:p>
     <w:p>
       <w:pPr>
-        <w:pStyle w:val="Titel"/>
+        <w:pStyle w:val="Title"/>
         <w:jc w:val="right"/>
       </w:pPr>
     </w:p>
     <w:p>
       <w:pPr>
-        <w:pStyle w:val="Titel"/>
+        <w:pStyle w:val="Title"/>
         <w:jc w:val="right"/>
         <w:rPr>
           <w:sz w:val="28"/>
@@ -51,18 +61,18 @@
     </w:p>
     <w:p>
       <w:pPr>
-        <w:pStyle w:val="Textkrper"/>
-      </w:pPr>
-    </w:p>
-    <w:p>
-      <w:pPr>
-        <w:pStyle w:val="Textkrper"/>
+        <w:pStyle w:val="BodyText"/>
+      </w:pPr>
+    </w:p>
+    <w:p>
+      <w:pPr>
+        <w:pStyle w:val="BodyText"/>
       </w:pPr>
     </w:p>
     <w:p>
       <w:pPr>
         <w:sectPr>
-          <w:headerReference w:type="default" r:id="rId7"/>
+          <w:headerReference w:type="default" r:id="rId8"/>
           <w:endnotePr>
             <w:numFmt w:val="decimal"/>
           </w:endnotePr>
@@ -75,7 +85,7 @@
     </w:p>
     <w:p>
       <w:pPr>
-        <w:pStyle w:val="Titel"/>
+        <w:pStyle w:val="Title"/>
       </w:pPr>
       <w:r>
         <w:lastRenderedPageBreak/>
@@ -371,7 +381,7 @@
     <w:p/>
     <w:p>
       <w:pPr>
-        <w:pStyle w:val="Titel"/>
+        <w:pStyle w:val="Title"/>
       </w:pPr>
       <w:r>
         <w:br w:type="page"/>
@@ -383,7 +393,7 @@
     </w:p>
     <w:p>
       <w:pPr>
-        <w:pStyle w:val="Verzeichnis1"/>
+        <w:pStyle w:val="TOC1"/>
         <w:tabs>
           <w:tab w:val="left" w:pos="432"/>
         </w:tabs>
@@ -470,7 +480,7 @@
     </w:p>
     <w:p>
       <w:pPr>
-        <w:pStyle w:val="Verzeichnis2"/>
+        <w:pStyle w:val="TOC2"/>
         <w:tabs>
           <w:tab w:val="left" w:pos="1000"/>
         </w:tabs>
@@ -548,7 +558,7 @@
     </w:p>
     <w:p>
       <w:pPr>
-        <w:pStyle w:val="Verzeichnis1"/>
+        <w:pStyle w:val="TOC1"/>
         <w:tabs>
           <w:tab w:val="left" w:pos="432"/>
         </w:tabs>
@@ -626,7 +636,7 @@
     </w:p>
     <w:p>
       <w:pPr>
-        <w:pStyle w:val="Verzeichnis1"/>
+        <w:pStyle w:val="TOC1"/>
         <w:tabs>
           <w:tab w:val="left" w:pos="432"/>
         </w:tabs>
@@ -704,7 +714,7 @@
     </w:p>
     <w:p>
       <w:pPr>
-        <w:pStyle w:val="Verzeichnis1"/>
+        <w:pStyle w:val="TOC1"/>
         <w:tabs>
           <w:tab w:val="left" w:pos="432"/>
         </w:tabs>
@@ -782,7 +792,7 @@
     </w:p>
     <w:p>
       <w:pPr>
-        <w:pStyle w:val="Verzeichnis1"/>
+        <w:pStyle w:val="TOC1"/>
         <w:tabs>
           <w:tab w:val="left" w:pos="432"/>
         </w:tabs>
@@ -860,7 +870,7 @@
     </w:p>
     <w:p>
       <w:pPr>
-        <w:pStyle w:val="Verzeichnis1"/>
+        <w:pStyle w:val="TOC1"/>
         <w:tabs>
           <w:tab w:val="left" w:pos="432"/>
         </w:tabs>
@@ -938,7 +948,7 @@
     </w:p>
     <w:p>
       <w:pPr>
-        <w:pStyle w:val="Titel"/>
+        <w:pStyle w:val="Title"/>
       </w:pPr>
       <w:r>
         <w:rPr>
@@ -950,11 +960,22 @@
       <w:r>
         <w:br w:type="page"/>
       </w:r>
-      <w:fldSimple w:instr="title  \* Mergeformat ">
-        <w:r>
-          <w:t xml:space="preserve">Use-Case Specification: </w:t>
-        </w:r>
-      </w:fldSimple>
+      <w:r>
+        <w:lastRenderedPageBreak/>
+        <w:fldChar w:fldCharType="begin"/>
+      </w:r>
+      <w:r>
+        <w:instrText xml:space="preserve">title  \* Mergeformat </w:instrText>
+      </w:r>
+      <w:r>
+        <w:fldChar w:fldCharType="separate"/>
+      </w:r>
+      <w:r>
+        <w:t xml:space="preserve">Use-Case Specification: </w:t>
+      </w:r>
+      <w:r>
+        <w:fldChar w:fldCharType="end"/>
+      </w:r>
       <w:r>
         <w:t xml:space="preserve"> </w:t>
       </w:r>
@@ -965,82 +986,79 @@
     <w:p/>
     <w:p>
       <w:pPr>
-        <w:pStyle w:val="berschrift1"/>
-      </w:pPr>
-      <w:bookmarkStart w:id="0" w:name="_Toc369778368"/>
-      <w:bookmarkStart w:id="1" w:name="_Toc423410238"/>
-      <w:bookmarkStart w:id="2" w:name="_Toc425054504"/>
-      <w:r>
-        <w:t>User Registration</w:t>
+        <w:pStyle w:val="Heading1"/>
+      </w:pPr>
+      <w:bookmarkStart w:id="0" w:name="_Toc423410238"/>
+      <w:bookmarkStart w:id="1" w:name="_Toc425054504"/>
+      <w:r>
+        <w:t>Thumbnail View</w:t>
+      </w:r>
+      <w:bookmarkStart w:id="2" w:name="_GoBack"/>
+      <w:bookmarkEnd w:id="2"/>
+    </w:p>
+    <w:p>
+      <w:pPr>
+        <w:pStyle w:val="Heading2"/>
+      </w:pPr>
+      <w:bookmarkStart w:id="3" w:name="_Toc369778369"/>
+      <w:r>
+        <w:t>Brief Description</w:t>
       </w:r>
       <w:bookmarkEnd w:id="0"/>
+      <w:bookmarkEnd w:id="1"/>
+      <w:bookmarkEnd w:id="3"/>
+    </w:p>
+    <w:p>
+      <w:pPr>
+        <w:ind w:left="720"/>
+      </w:pPr>
+    </w:p>
+    <w:p>
+      <w:pPr>
+        <w:ind w:left="720"/>
+      </w:pPr>
+      <w:r>
+        <w:t>The Use Case “</w:t>
+      </w:r>
+      <w:r>
+        <w:t>Thumbnail View</w:t>
+      </w:r>
+      <w:r>
+        <w:t>”</w:t>
+      </w:r>
+      <w:r>
+        <w:t xml:space="preserve"> is accessible for every kind of user group</w:t>
+      </w:r>
+      <w:r>
+        <w:t>. Hereafter the actor will be called “Spectator”</w:t>
+      </w:r>
+      <w:r>
+        <w:t>.</w:t>
+      </w:r>
       <w:r>
         <w:t xml:space="preserve"> </w:t>
       </w:r>
-    </w:p>
-    <w:p>
-      <w:pPr>
-        <w:pStyle w:val="berschrift2"/>
-      </w:pPr>
-      <w:bookmarkStart w:id="3" w:name="_Toc369778369"/>
-      <w:r>
-        <w:t>Brief Description</w:t>
-      </w:r>
-      <w:bookmarkEnd w:id="1"/>
-      <w:bookmarkEnd w:id="2"/>
-      <w:bookmarkEnd w:id="3"/>
+      <w:r>
+        <w:t xml:space="preserve">The spectator will be able to view </w:t>
+      </w:r>
+      <w:r>
+        <w:t>pre-</w:t>
+      </w:r>
+      <w:r>
+        <w:t>generated thumbnails of the pictures he wants to look at.</w:t>
+      </w:r>
     </w:p>
     <w:p>
       <w:pPr>
         <w:ind w:left="720"/>
       </w:pPr>
-    </w:p>
-    <w:p>
-      <w:pPr>
-        <w:ind w:left="720"/>
-      </w:pPr>
-      <w:r>
-        <w:t>The Use Case “</w:t>
-      </w:r>
-      <w:r>
-        <w:t>Thumbnail View</w:t>
-      </w:r>
-      <w:r>
-        <w:t>”</w:t>
-      </w:r>
-      <w:r>
-        <w:t xml:space="preserve"> is accessible for every kind of user group</w:t>
-      </w:r>
-      <w:r>
-        <w:t>. Hereafter the actor will be called “Spectator”</w:t>
-      </w:r>
-      <w:r>
-        <w:t>.</w:t>
-      </w:r>
       <w:r>
         <w:t xml:space="preserve"> </w:t>
       </w:r>
-      <w:r>
-        <w:t xml:space="preserve">The spectator will be able to view </w:t>
-      </w:r>
-      <w:r>
-        <w:t>pre-</w:t>
-      </w:r>
-      <w:r>
-        <w:t>generated thumbnails of the pictures he wants to look at.</w:t>
-      </w:r>
-    </w:p>
-    <w:p>
-      <w:pPr>
-        <w:ind w:left="720"/>
-      </w:pPr>
-      <w:r>
-        <w:t xml:space="preserve"> </w:t>
-      </w:r>
-    </w:p>
-    <w:p>
-      <w:pPr>
-        <w:pStyle w:val="berschrift1"/>
+    </w:p>
+    <w:p>
+      <w:pPr>
+        <w:pStyle w:val="Heading1"/>
         <w:widowControl/>
       </w:pPr>
       <w:bookmarkStart w:id="4" w:name="_Toc423410239"/>
@@ -1070,7 +1088,7 @@
       <w:pPr>
         <w:ind w:left="720"/>
       </w:pPr>
-      <w:hyperlink r:id="rId8" w:history="1">
+      <w:hyperlink r:id="rId9" w:history="1">
         <w:r>
           <w:rPr>
             <w:rStyle w:val="Hyperlink"/>
@@ -1087,157 +1105,154 @@
         <w:t>(You may have to copy the link instead of following the hyperlink)</w:t>
       </w:r>
     </w:p>
-    <w:p>
-      <w:bookmarkStart w:id="7" w:name="_GoBack"/>
+    <w:p/>
+    <w:p>
+      <w:pPr>
+        <w:pStyle w:val="Heading1"/>
+      </w:pPr>
+      <w:bookmarkStart w:id="7" w:name="_Toc423410251"/>
+      <w:bookmarkStart w:id="8" w:name="_Toc425054510"/>
+      <w:bookmarkStart w:id="9" w:name="_Toc369778371"/>
+      <w:r>
+        <w:t>Special Requirements</w:t>
+      </w:r>
       <w:bookmarkEnd w:id="7"/>
-    </w:p>
-    <w:p>
-      <w:pPr>
-        <w:pStyle w:val="berschrift1"/>
-      </w:pPr>
-      <w:bookmarkStart w:id="8" w:name="_Toc423410251"/>
-      <w:bookmarkStart w:id="9" w:name="_Toc425054510"/>
-      <w:bookmarkStart w:id="10" w:name="_Toc369778371"/>
-      <w:r>
-        <w:t>Special Requirements</w:t>
-      </w:r>
       <w:bookmarkEnd w:id="8"/>
       <w:bookmarkEnd w:id="9"/>
+    </w:p>
+    <w:p>
+      <w:pPr>
+        <w:ind w:left="720"/>
+      </w:pPr>
+    </w:p>
+    <w:p>
+      <w:pPr>
+        <w:ind w:left="720"/>
+      </w:pPr>
+      <w:r>
+        <w:t>N.a.</w:t>
+      </w:r>
+    </w:p>
+    <w:p>
+      <w:pPr>
+        <w:ind w:left="720"/>
+      </w:pPr>
+    </w:p>
+    <w:p>
+      <w:pPr>
+        <w:pStyle w:val="Heading1"/>
+        <w:widowControl/>
+      </w:pPr>
+      <w:bookmarkStart w:id="10" w:name="_Toc423410253"/>
+      <w:bookmarkStart w:id="11" w:name="_Toc425054512"/>
+      <w:bookmarkStart w:id="12" w:name="_Toc369778372"/>
+      <w:r>
+        <w:t>Preconditions</w:t>
+      </w:r>
       <w:bookmarkEnd w:id="10"/>
-    </w:p>
-    <w:p>
-      <w:pPr>
-        <w:ind w:left="720"/>
-      </w:pPr>
-    </w:p>
-    <w:p>
-      <w:pPr>
-        <w:ind w:left="720"/>
-      </w:pPr>
-      <w:r>
-        <w:t>N.a.</w:t>
-      </w:r>
-    </w:p>
-    <w:p>
-      <w:pPr>
-        <w:ind w:left="720"/>
-      </w:pPr>
-    </w:p>
-    <w:p>
-      <w:pPr>
-        <w:pStyle w:val="berschrift1"/>
-        <w:widowControl/>
-      </w:pPr>
-      <w:bookmarkStart w:id="11" w:name="_Toc423410253"/>
-      <w:bookmarkStart w:id="12" w:name="_Toc425054512"/>
-      <w:bookmarkStart w:id="13" w:name="_Toc369778372"/>
-      <w:r>
-        <w:t>Preconditions</w:t>
-      </w:r>
       <w:bookmarkEnd w:id="11"/>
       <w:bookmarkEnd w:id="12"/>
+    </w:p>
+    <w:p>
+      <w:pPr>
+        <w:ind w:left="720"/>
+      </w:pPr>
+    </w:p>
+    <w:p>
+      <w:pPr>
+        <w:ind w:left="720"/>
+      </w:pPr>
+      <w:r>
+        <w:t>T</w:t>
+      </w:r>
+      <w:r>
+        <w:t>he</w:t>
+      </w:r>
+      <w:r>
+        <w:t xml:space="preserve"> spectator has to </w:t>
+      </w:r>
+      <w:r>
+        <w:t xml:space="preserve">request </w:t>
+      </w:r>
+      <w:r>
+        <w:t>the gallery of an activated user. Additionally, for viewing thumbnails</w:t>
+      </w:r>
+      <w:r>
+        <w:t xml:space="preserve"> this</w:t>
+      </w:r>
+      <w:r>
+        <w:t xml:space="preserve"> user has to have images uploaded in his gallery.</w:t>
+      </w:r>
+      <w:r>
+        <w:t xml:space="preserve"> </w:t>
+      </w:r>
+    </w:p>
+    <w:p>
+      <w:pPr>
+        <w:ind w:left="720"/>
+      </w:pPr>
+    </w:p>
+    <w:p>
+      <w:pPr>
+        <w:pStyle w:val="Heading1"/>
+        <w:widowControl/>
+      </w:pPr>
+      <w:bookmarkStart w:id="13" w:name="_Toc423410255"/>
+      <w:bookmarkStart w:id="14" w:name="_Toc425054514"/>
+      <w:bookmarkStart w:id="15" w:name="_Toc369778373"/>
+      <w:r>
+        <w:t>Postconditions</w:t>
+      </w:r>
       <w:bookmarkEnd w:id="13"/>
-    </w:p>
-    <w:p>
-      <w:pPr>
-        <w:ind w:left="720"/>
-      </w:pPr>
-    </w:p>
-    <w:p>
-      <w:pPr>
-        <w:ind w:left="720"/>
-      </w:pPr>
-      <w:r>
-        <w:t>T</w:t>
-      </w:r>
-      <w:r>
-        <w:t>he</w:t>
-      </w:r>
-      <w:r>
-        <w:t xml:space="preserve"> spectator has to </w:t>
-      </w:r>
-      <w:r>
-        <w:t xml:space="preserve">request </w:t>
-      </w:r>
-      <w:r>
-        <w:t>the gallery of an activated user. Additionally, for viewing thumbnails</w:t>
-      </w:r>
-      <w:r>
-        <w:t xml:space="preserve"> this</w:t>
-      </w:r>
-      <w:r>
-        <w:t xml:space="preserve"> user has to have images uploaded in his gallery.</w:t>
-      </w:r>
-      <w:r>
-        <w:t xml:space="preserve"> </w:t>
-      </w:r>
-    </w:p>
-    <w:p>
-      <w:pPr>
-        <w:ind w:left="720"/>
-      </w:pPr>
-    </w:p>
-    <w:p>
-      <w:pPr>
-        <w:pStyle w:val="berschrift1"/>
-        <w:widowControl/>
-      </w:pPr>
-      <w:bookmarkStart w:id="14" w:name="_Toc423410255"/>
-      <w:bookmarkStart w:id="15" w:name="_Toc425054514"/>
-      <w:bookmarkStart w:id="16" w:name="_Toc369778373"/>
-      <w:r>
-        <w:t>Postconditions</w:t>
-      </w:r>
       <w:bookmarkEnd w:id="14"/>
       <w:bookmarkEnd w:id="15"/>
+    </w:p>
+    <w:p/>
+    <w:p>
+      <w:pPr>
+        <w:ind w:left="720"/>
+      </w:pPr>
+      <w:r>
+        <w:t xml:space="preserve">The spectator will see a generated gallery on the website with thumbnails of pictures the user </w:t>
+      </w:r>
+      <w:r>
+        <w:t xml:space="preserve">has </w:t>
+      </w:r>
+      <w:r>
+        <w:t>uploaded.</w:t>
+      </w:r>
+    </w:p>
+    <w:p>
+      <w:pPr>
+        <w:ind w:left="720"/>
+      </w:pPr>
+    </w:p>
+    <w:p>
+      <w:pPr>
+        <w:pStyle w:val="Heading1"/>
+      </w:pPr>
+      <w:bookmarkStart w:id="16" w:name="_Toc369778374"/>
+      <w:r>
+        <w:t>Extension Points</w:t>
+      </w:r>
       <w:bookmarkEnd w:id="16"/>
     </w:p>
-    <w:p/>
     <w:p>
       <w:pPr>
         <w:ind w:left="720"/>
       </w:pPr>
-      <w:r>
-        <w:t xml:space="preserve">The spectator will see a generated gallery on the website with thumbnails of pictures the user </w:t>
-      </w:r>
-      <w:r>
-        <w:t xml:space="preserve">has </w:t>
-      </w:r>
-      <w:r>
-        <w:t>uploaded.</w:t>
-      </w:r>
     </w:p>
     <w:p>
       <w:pPr>
         <w:ind w:left="720"/>
       </w:pPr>
-    </w:p>
-    <w:p>
-      <w:pPr>
-        <w:pStyle w:val="berschrift1"/>
-      </w:pPr>
-      <w:bookmarkStart w:id="17" w:name="_Toc369778374"/>
-      <w:r>
-        <w:t>Extension Points</w:t>
-      </w:r>
-      <w:bookmarkEnd w:id="17"/>
-    </w:p>
-    <w:p>
-      <w:pPr>
-        <w:ind w:left="720"/>
-      </w:pPr>
-    </w:p>
-    <w:p>
-      <w:pPr>
-        <w:ind w:left="720"/>
-      </w:pPr>
       <w:r>
         <w:t>N.a.</w:t>
       </w:r>
     </w:p>
     <w:sectPr>
-      <w:headerReference w:type="default" r:id="rId9"/>
-      <w:footerReference w:type="default" r:id="rId10"/>
+      <w:headerReference w:type="default" r:id="rId10"/>
+      <w:footerReference w:type="default" r:id="rId11"/>
       <w:endnotePr>
         <w:numFmt w:val="decimal"/>
       </w:endnotePr>
@@ -1250,7 +1265,7 @@
 </file>
 
 <file path=word/endnotes.xml><?xml version="1.0" encoding="utf-8"?>
-<w:endnotes xmlns:wpc="http://schemas.microsoft.com/office/word/2010/wordprocessingCanvas" xmlns:mc="http://schemas.openxmlformats.org/markup-compatibility/2006" xmlns:o="urn:schemas-microsoft-com:office:office" xmlns:r="http://schemas.openxmlformats.org/officeDocument/2006/relationships" xmlns:m="http://schemas.openxmlformats.org/officeDocument/2006/math" xmlns:v="urn:schemas-microsoft-com:vml" xmlns:wp14="http://schemas.microsoft.com/office/word/2010/wordprocessingDrawing" xmlns:wp="http://schemas.openxmlformats.org/drawingml/2006/wordprocessingDrawing" xmlns:w10="urn:schemas-microsoft-com:office:word" xmlns:w="http://schemas.openxmlformats.org/wordprocessingml/2006/main" xmlns:w14="http://schemas.microsoft.com/office/word/2010/wordml" xmlns:w15="http://schemas.microsoft.com/office/word/2012/wordml" xmlns:wpg="http://schemas.microsoft.com/office/word/2010/wordprocessingGroup" xmlns:wpi="http://schemas.microsoft.com/office/word/2010/wordprocessingInk" xmlns:wne="http://schemas.microsoft.com/office/word/2006/wordml" xmlns:wps="http://schemas.microsoft.com/office/word/2010/wordprocessingShape" mc:Ignorable="w14 w15 wp14">
+<w:endnotes xmlns:wpc="http://schemas.microsoft.com/office/word/2010/wordprocessingCanvas" xmlns:mc="http://schemas.openxmlformats.org/markup-compatibility/2006" xmlns:o="urn:schemas-microsoft-com:office:office" xmlns:r="http://schemas.openxmlformats.org/officeDocument/2006/relationships" xmlns:m="http://schemas.openxmlformats.org/officeDocument/2006/math" xmlns:v="urn:schemas-microsoft-com:vml" xmlns:wp14="http://schemas.microsoft.com/office/word/2010/wordprocessingDrawing" xmlns:wp="http://schemas.openxmlformats.org/drawingml/2006/wordprocessingDrawing" xmlns:w10="urn:schemas-microsoft-com:office:word" xmlns:w="http://schemas.openxmlformats.org/wordprocessingml/2006/main" xmlns:w14="http://schemas.microsoft.com/office/word/2010/wordml" xmlns:wpg="http://schemas.microsoft.com/office/word/2010/wordprocessingGroup" xmlns:wpi="http://schemas.microsoft.com/office/word/2010/wordprocessingInk" xmlns:wne="http://schemas.microsoft.com/office/word/2006/wordml" xmlns:wps="http://schemas.microsoft.com/office/word/2010/wordprocessingShape" mc:Ignorable="w14 wp14">
   <w:endnote w:type="separator" w:id="-1">
     <w:p>
       <w:pPr>
@@ -1275,7 +1290,7 @@
 </file>
 
 <file path=word/footer1.xml><?xml version="1.0" encoding="utf-8"?>
-<w:ftr xmlns:wpc="http://schemas.microsoft.com/office/word/2010/wordprocessingCanvas" xmlns:mc="http://schemas.openxmlformats.org/markup-compatibility/2006" xmlns:o="urn:schemas-microsoft-com:office:office" xmlns:r="http://schemas.openxmlformats.org/officeDocument/2006/relationships" xmlns:m="http://schemas.openxmlformats.org/officeDocument/2006/math" xmlns:v="urn:schemas-microsoft-com:vml" xmlns:wp14="http://schemas.microsoft.com/office/word/2010/wordprocessingDrawing" xmlns:wp="http://schemas.openxmlformats.org/drawingml/2006/wordprocessingDrawing" xmlns:w10="urn:schemas-microsoft-com:office:word" xmlns:w="http://schemas.openxmlformats.org/wordprocessingml/2006/main" xmlns:w14="http://schemas.microsoft.com/office/word/2010/wordml" xmlns:w15="http://schemas.microsoft.com/office/word/2012/wordml" xmlns:wpg="http://schemas.microsoft.com/office/word/2010/wordprocessingGroup" xmlns:wpi="http://schemas.microsoft.com/office/word/2010/wordprocessingInk" xmlns:wne="http://schemas.microsoft.com/office/word/2006/wordml" xmlns:wps="http://schemas.microsoft.com/office/word/2010/wordprocessingShape" mc:Ignorable="w14 w15 wp14">
+<w:ftr xmlns:wpc="http://schemas.microsoft.com/office/word/2010/wordprocessingCanvas" xmlns:mc="http://schemas.openxmlformats.org/markup-compatibility/2006" xmlns:o="urn:schemas-microsoft-com:office:office" xmlns:r="http://schemas.openxmlformats.org/officeDocument/2006/relationships" xmlns:m="http://schemas.openxmlformats.org/officeDocument/2006/math" xmlns:v="urn:schemas-microsoft-com:vml" xmlns:wp14="http://schemas.microsoft.com/office/word/2010/wordprocessingDrawing" xmlns:wp="http://schemas.openxmlformats.org/drawingml/2006/wordprocessingDrawing" xmlns:w10="urn:schemas-microsoft-com:office:word" xmlns:w="http://schemas.openxmlformats.org/wordprocessingml/2006/main" xmlns:w14="http://schemas.microsoft.com/office/word/2010/wordml" xmlns:wpg="http://schemas.microsoft.com/office/word/2010/wordprocessingGroup" xmlns:wpi="http://schemas.microsoft.com/office/word/2010/wordprocessingInk" xmlns:wne="http://schemas.microsoft.com/office/word/2006/wordml" xmlns:wps="http://schemas.microsoft.com/office/word/2010/wordprocessingShape" mc:Ignorable="w14 wp14">
   <w:tbl>
     <w:tblPr>
       <w:tblW w:w="0" w:type="auto"/>
@@ -1404,32 +1419,32 @@
           </w:r>
           <w:r>
             <w:rPr>
-              <w:rStyle w:val="Seitenzahl"/>
+              <w:rStyle w:val="PageNumber"/>
             </w:rPr>
             <w:fldChar w:fldCharType="begin"/>
           </w:r>
           <w:r>
             <w:rPr>
-              <w:rStyle w:val="Seitenzahl"/>
+              <w:rStyle w:val="PageNumber"/>
             </w:rPr>
             <w:instrText xml:space="preserve">page </w:instrText>
           </w:r>
           <w:r>
             <w:rPr>
-              <w:rStyle w:val="Seitenzahl"/>
+              <w:rStyle w:val="PageNumber"/>
             </w:rPr>
             <w:fldChar w:fldCharType="separate"/>
           </w:r>
           <w:r>
             <w:rPr>
-              <w:rStyle w:val="Seitenzahl"/>
+              <w:rStyle w:val="PageNumber"/>
               <w:noProof/>
             </w:rPr>
-            <w:t>3</w:t>
+            <w:t>4</w:t>
           </w:r>
           <w:r>
             <w:rPr>
-              <w:rStyle w:val="Seitenzahl"/>
+              <w:rStyle w:val="PageNumber"/>
             </w:rPr>
             <w:fldChar w:fldCharType="end"/>
           </w:r>
@@ -1439,14 +1454,14 @@
   </w:tbl>
   <w:p>
     <w:pPr>
-      <w:pStyle w:val="Fuzeile"/>
+      <w:pStyle w:val="Footer"/>
     </w:pPr>
   </w:p>
 </w:ftr>
 </file>
 
 <file path=word/footnotes.xml><?xml version="1.0" encoding="utf-8"?>
-<w:footnotes xmlns:wpc="http://schemas.microsoft.com/office/word/2010/wordprocessingCanvas" xmlns:mc="http://schemas.openxmlformats.org/markup-compatibility/2006" xmlns:o="urn:schemas-microsoft-com:office:office" xmlns:r="http://schemas.openxmlformats.org/officeDocument/2006/relationships" xmlns:m="http://schemas.openxmlformats.org/officeDocument/2006/math" xmlns:v="urn:schemas-microsoft-com:vml" xmlns:wp14="http://schemas.microsoft.com/office/word/2010/wordprocessingDrawing" xmlns:wp="http://schemas.openxmlformats.org/drawingml/2006/wordprocessingDrawing" xmlns:w10="urn:schemas-microsoft-com:office:word" xmlns:w="http://schemas.openxmlformats.org/wordprocessingml/2006/main" xmlns:w14="http://schemas.microsoft.com/office/word/2010/wordml" xmlns:w15="http://schemas.microsoft.com/office/word/2012/wordml" xmlns:wpg="http://schemas.microsoft.com/office/word/2010/wordprocessingGroup" xmlns:wpi="http://schemas.microsoft.com/office/word/2010/wordprocessingInk" xmlns:wne="http://schemas.microsoft.com/office/word/2006/wordml" xmlns:wps="http://schemas.microsoft.com/office/word/2010/wordprocessingShape" mc:Ignorable="w14 w15 wp14">
+<w:footnotes xmlns:wpc="http://schemas.microsoft.com/office/word/2010/wordprocessingCanvas" xmlns:mc="http://schemas.openxmlformats.org/markup-compatibility/2006" xmlns:o="urn:schemas-microsoft-com:office:office" xmlns:r="http://schemas.openxmlformats.org/officeDocument/2006/relationships" xmlns:m="http://schemas.openxmlformats.org/officeDocument/2006/math" xmlns:v="urn:schemas-microsoft-com:vml" xmlns:wp14="http://schemas.microsoft.com/office/word/2010/wordprocessingDrawing" xmlns:wp="http://schemas.openxmlformats.org/drawingml/2006/wordprocessingDrawing" xmlns:w10="urn:schemas-microsoft-com:office:word" xmlns:w="http://schemas.openxmlformats.org/wordprocessingml/2006/main" xmlns:w14="http://schemas.microsoft.com/office/word/2010/wordml" xmlns:wpg="http://schemas.microsoft.com/office/word/2010/wordprocessingGroup" xmlns:wpi="http://schemas.microsoft.com/office/word/2010/wordprocessingInk" xmlns:wne="http://schemas.microsoft.com/office/word/2006/wordml" xmlns:wps="http://schemas.microsoft.com/office/word/2010/wordprocessingShape" mc:Ignorable="w14 wp14">
   <w:footnote w:type="separator" w:id="-1">
     <w:p>
       <w:pPr>
@@ -1471,7 +1486,7 @@
 </file>
 
 <file path=word/header1.xml><?xml version="1.0" encoding="utf-8"?>
-<w:hdr xmlns:wpc="http://schemas.microsoft.com/office/word/2010/wordprocessingCanvas" xmlns:mc="http://schemas.openxmlformats.org/markup-compatibility/2006" xmlns:o="urn:schemas-microsoft-com:office:office" xmlns:r="http://schemas.openxmlformats.org/officeDocument/2006/relationships" xmlns:m="http://schemas.openxmlformats.org/officeDocument/2006/math" xmlns:v="urn:schemas-microsoft-com:vml" xmlns:wp14="http://schemas.microsoft.com/office/word/2010/wordprocessingDrawing" xmlns:wp="http://schemas.openxmlformats.org/drawingml/2006/wordprocessingDrawing" xmlns:w10="urn:schemas-microsoft-com:office:word" xmlns:w="http://schemas.openxmlformats.org/wordprocessingml/2006/main" xmlns:w14="http://schemas.microsoft.com/office/word/2010/wordml" xmlns:w15="http://schemas.microsoft.com/office/word/2012/wordml" xmlns:wpg="http://schemas.microsoft.com/office/word/2010/wordprocessingGroup" xmlns:wpi="http://schemas.microsoft.com/office/word/2010/wordprocessingInk" xmlns:wne="http://schemas.microsoft.com/office/word/2006/wordml" xmlns:wps="http://schemas.microsoft.com/office/word/2010/wordprocessingShape" mc:Ignorable="w14 w15 wp14">
+<w:hdr xmlns:wpc="http://schemas.microsoft.com/office/word/2010/wordprocessingCanvas" xmlns:mc="http://schemas.openxmlformats.org/markup-compatibility/2006" xmlns:o="urn:schemas-microsoft-com:office:office" xmlns:r="http://schemas.openxmlformats.org/officeDocument/2006/relationships" xmlns:m="http://schemas.openxmlformats.org/officeDocument/2006/math" xmlns:v="urn:schemas-microsoft-com:vml" xmlns:wp14="http://schemas.microsoft.com/office/word/2010/wordprocessingDrawing" xmlns:wp="http://schemas.openxmlformats.org/drawingml/2006/wordprocessingDrawing" xmlns:w10="urn:schemas-microsoft-com:office:word" xmlns:w="http://schemas.openxmlformats.org/wordprocessingml/2006/main" xmlns:w14="http://schemas.microsoft.com/office/word/2010/wordml" xmlns:wpg="http://schemas.microsoft.com/office/word/2010/wordprocessingGroup" xmlns:wpi="http://schemas.microsoft.com/office/word/2010/wordprocessingInk" xmlns:wne="http://schemas.microsoft.com/office/word/2006/wordml" xmlns:wps="http://schemas.microsoft.com/office/word/2010/wordprocessingShape" mc:Ignorable="w14 wp14">
   <w:p>
     <w:pPr>
       <w:rPr>
@@ -1523,14 +1538,14 @@
   </w:p>
   <w:p>
     <w:pPr>
-      <w:pStyle w:val="Kopfzeile"/>
+      <w:pStyle w:val="Header"/>
     </w:pPr>
   </w:p>
 </w:hdr>
 </file>
 
 <file path=word/header2.xml><?xml version="1.0" encoding="utf-8"?>
-<w:hdr xmlns:wpc="http://schemas.microsoft.com/office/word/2010/wordprocessingCanvas" xmlns:mc="http://schemas.openxmlformats.org/markup-compatibility/2006" xmlns:o="urn:schemas-microsoft-com:office:office" xmlns:r="http://schemas.openxmlformats.org/officeDocument/2006/relationships" xmlns:m="http://schemas.openxmlformats.org/officeDocument/2006/math" xmlns:v="urn:schemas-microsoft-com:vml" xmlns:wp14="http://schemas.microsoft.com/office/word/2010/wordprocessingDrawing" xmlns:wp="http://schemas.openxmlformats.org/drawingml/2006/wordprocessingDrawing" xmlns:w10="urn:schemas-microsoft-com:office:word" xmlns:w="http://schemas.openxmlformats.org/wordprocessingml/2006/main" xmlns:w14="http://schemas.microsoft.com/office/word/2010/wordml" xmlns:w15="http://schemas.microsoft.com/office/word/2012/wordml" xmlns:wpg="http://schemas.microsoft.com/office/word/2010/wordprocessingGroup" xmlns:wpi="http://schemas.microsoft.com/office/word/2010/wordprocessingInk" xmlns:wne="http://schemas.microsoft.com/office/word/2006/wordml" xmlns:wps="http://schemas.microsoft.com/office/word/2010/wordprocessingShape" mc:Ignorable="w14 w15 wp14">
+<w:hdr xmlns:wpc="http://schemas.microsoft.com/office/word/2010/wordprocessingCanvas" xmlns:mc="http://schemas.openxmlformats.org/markup-compatibility/2006" xmlns:o="urn:schemas-microsoft-com:office:office" xmlns:r="http://schemas.openxmlformats.org/officeDocument/2006/relationships" xmlns:m="http://schemas.openxmlformats.org/officeDocument/2006/math" xmlns:v="urn:schemas-microsoft-com:vml" xmlns:wp14="http://schemas.microsoft.com/office/word/2010/wordprocessingDrawing" xmlns:wp="http://schemas.openxmlformats.org/drawingml/2006/wordprocessingDrawing" xmlns:w10="urn:schemas-microsoft-com:office:word" xmlns:w="http://schemas.openxmlformats.org/wordprocessingml/2006/main" xmlns:w14="http://schemas.microsoft.com/office/word/2010/wordml" xmlns:wpg="http://schemas.microsoft.com/office/word/2010/wordprocessingGroup" xmlns:wpi="http://schemas.microsoft.com/office/word/2010/wordprocessingInk" xmlns:wne="http://schemas.microsoft.com/office/word/2006/wordml" xmlns:wps="http://schemas.microsoft.com/office/word/2010/wordprocessingShape" mc:Ignorable="w14 wp14">
   <w:tbl>
     <w:tblPr>
       <w:tblW w:w="0" w:type="auto"/>
@@ -1584,14 +1599,24 @@
           <w:tcW w:w="6379" w:type="dxa"/>
         </w:tcPr>
         <w:p>
-          <w:fldSimple w:instr="title  \* Mergeformat ">
-            <w:r>
-              <w:t>Use-Ca</w:t>
-            </w:r>
-            <w:r>
-              <w:t xml:space="preserve">se Specification: </w:t>
-            </w:r>
-          </w:fldSimple>
+          <w:r>
+            <w:fldChar w:fldCharType="begin"/>
+          </w:r>
+          <w:r>
+            <w:instrText xml:space="preserve">title  \* Mergeformat </w:instrText>
+          </w:r>
+          <w:r>
+            <w:fldChar w:fldCharType="separate"/>
+          </w:r>
+          <w:r>
+            <w:t>Use-Ca</w:t>
+          </w:r>
+          <w:r>
+            <w:t xml:space="preserve">se Specification: </w:t>
+          </w:r>
+          <w:r>
+            <w:fldChar w:fldCharType="end"/>
+          </w:r>
           <w:r>
             <w:t xml:space="preserve"> Thumbnail View</w:t>
           </w:r>
@@ -1620,14 +1645,14 @@
   </w:tbl>
   <w:p>
     <w:pPr>
-      <w:pStyle w:val="Kopfzeile"/>
+      <w:pStyle w:val="Header"/>
     </w:pPr>
   </w:p>
 </w:hdr>
 </file>
 
 <file path=word/numbering.xml><?xml version="1.0" encoding="utf-8"?>
-<w:numbering xmlns:wpc="http://schemas.microsoft.com/office/word/2010/wordprocessingCanvas" xmlns:mc="http://schemas.openxmlformats.org/markup-compatibility/2006" xmlns:o="urn:schemas-microsoft-com:office:office" xmlns:r="http://schemas.openxmlformats.org/officeDocument/2006/relationships" xmlns:m="http://schemas.openxmlformats.org/officeDocument/2006/math" xmlns:v="urn:schemas-microsoft-com:vml" xmlns:wp14="http://schemas.microsoft.com/office/word/2010/wordprocessingDrawing" xmlns:wp="http://schemas.openxmlformats.org/drawingml/2006/wordprocessingDrawing" xmlns:w10="urn:schemas-microsoft-com:office:word" xmlns:w="http://schemas.openxmlformats.org/wordprocessingml/2006/main" xmlns:w14="http://schemas.microsoft.com/office/word/2010/wordml" xmlns:w15="http://schemas.microsoft.com/office/word/2012/wordml" xmlns:wpg="http://schemas.microsoft.com/office/word/2010/wordprocessingGroup" xmlns:wpi="http://schemas.microsoft.com/office/word/2010/wordprocessingInk" xmlns:wne="http://schemas.microsoft.com/office/word/2006/wordml" xmlns:wps="http://schemas.microsoft.com/office/word/2010/wordprocessingShape" mc:Ignorable="w14 w15 wp14">
+<w:numbering xmlns:wpc="http://schemas.microsoft.com/office/word/2010/wordprocessingCanvas" xmlns:mc="http://schemas.openxmlformats.org/markup-compatibility/2006" xmlns:o="urn:schemas-microsoft-com:office:office" xmlns:r="http://schemas.openxmlformats.org/officeDocument/2006/relationships" xmlns:m="http://schemas.openxmlformats.org/officeDocument/2006/math" xmlns:v="urn:schemas-microsoft-com:vml" xmlns:wp14="http://schemas.microsoft.com/office/word/2010/wordprocessingDrawing" xmlns:wp="http://schemas.openxmlformats.org/drawingml/2006/wordprocessingDrawing" xmlns:w10="urn:schemas-microsoft-com:office:word" xmlns:w="http://schemas.openxmlformats.org/wordprocessingml/2006/main" xmlns:w14="http://schemas.microsoft.com/office/word/2010/wordml" xmlns:wpg="http://schemas.microsoft.com/office/word/2010/wordprocessingGroup" xmlns:wpi="http://schemas.microsoft.com/office/word/2010/wordprocessingInk" xmlns:wne="http://schemas.microsoft.com/office/word/2006/wordml" xmlns:wps="http://schemas.microsoft.com/office/word/2010/wordprocessingShape" mc:Ignorable="w14 wp14">
   <w:abstractNum w:abstractNumId="0">
     <w:nsid w:val="FFFFFFFB"/>
     <w:multiLevelType w:val="multilevel"/>
@@ -1635,7 +1660,7 @@
     <w:lvl w:ilvl="0">
       <w:start w:val="1"/>
       <w:numFmt w:val="decimal"/>
-      <w:pStyle w:val="berschrift1"/>
+      <w:pStyle w:val="Heading1"/>
       <w:lvlText w:val="%1."/>
       <w:legacy w:legacy="1" w:legacySpace="144" w:legacyIndent="0"/>
       <w:lvlJc w:val="left"/>
@@ -1643,7 +1668,7 @@
     <w:lvl w:ilvl="1">
       <w:start w:val="1"/>
       <w:numFmt w:val="decimal"/>
-      <w:pStyle w:val="berschrift2"/>
+      <w:pStyle w:val="Heading2"/>
       <w:lvlText w:val="%1.%2"/>
       <w:legacy w:legacy="1" w:legacySpace="144" w:legacyIndent="0"/>
       <w:lvlJc w:val="left"/>
@@ -1651,7 +1676,7 @@
     <w:lvl w:ilvl="2">
       <w:start w:val="1"/>
       <w:numFmt w:val="decimal"/>
-      <w:pStyle w:val="berschrift3"/>
+      <w:pStyle w:val="Heading3"/>
       <w:lvlText w:val="%1.%2.%3"/>
       <w:legacy w:legacy="1" w:legacySpace="144" w:legacyIndent="0"/>
       <w:lvlJc w:val="left"/>
@@ -1659,7 +1684,7 @@
     <w:lvl w:ilvl="3">
       <w:start w:val="1"/>
       <w:numFmt w:val="decimal"/>
-      <w:pStyle w:val="berschrift4"/>
+      <w:pStyle w:val="Heading4"/>
       <w:lvlText w:val="%1.%2.%3.%4"/>
       <w:legacy w:legacy="1" w:legacySpace="144" w:legacyIndent="0"/>
       <w:lvlJc w:val="left"/>
@@ -1667,7 +1692,7 @@
     <w:lvl w:ilvl="4">
       <w:start w:val="1"/>
       <w:numFmt w:val="decimal"/>
-      <w:pStyle w:val="berschrift5"/>
+      <w:pStyle w:val="Heading5"/>
       <w:lvlText w:val="%1.%2.%3.%4.%5"/>
       <w:legacy w:legacy="1" w:legacySpace="144" w:legacyIndent="0"/>
       <w:lvlJc w:val="left"/>
@@ -1675,7 +1700,7 @@
     <w:lvl w:ilvl="5">
       <w:start w:val="1"/>
       <w:numFmt w:val="decimal"/>
-      <w:pStyle w:val="berschrift6"/>
+      <w:pStyle w:val="Heading6"/>
       <w:lvlText w:val="%1.%2.%3.%4.%5.%6"/>
       <w:legacy w:legacy="1" w:legacySpace="144" w:legacyIndent="0"/>
       <w:lvlJc w:val="left"/>
@@ -1683,7 +1708,7 @@
     <w:lvl w:ilvl="6">
       <w:start w:val="1"/>
       <w:numFmt w:val="decimal"/>
-      <w:pStyle w:val="berschrift7"/>
+      <w:pStyle w:val="Heading7"/>
       <w:lvlText w:val="%1.%2.%3.%4.%5.%6.%7"/>
       <w:legacy w:legacy="1" w:legacySpace="144" w:legacyIndent="0"/>
       <w:lvlJc w:val="left"/>
@@ -1691,7 +1716,7 @@
     <w:lvl w:ilvl="7">
       <w:start w:val="1"/>
       <w:numFmt w:val="decimal"/>
-      <w:pStyle w:val="berschrift8"/>
+      <w:pStyle w:val="Heading8"/>
       <w:lvlText w:val="%1.%2.%3.%4.%5.%6.%7.%8"/>
       <w:legacy w:legacy="1" w:legacySpace="144" w:legacyIndent="0"/>
       <w:lvlJc w:val="left"/>
@@ -1699,7 +1724,7 @@
     <w:lvl w:ilvl="8">
       <w:start w:val="1"/>
       <w:numFmt w:val="decimal"/>
-      <w:pStyle w:val="berschrift9"/>
+      <w:pStyle w:val="Heading9"/>
       <w:lvlText w:val="%1.%2.%3.%4.%5.%6.%7.%8.%9"/>
       <w:legacy w:legacy="1" w:legacySpace="144" w:legacyIndent="0"/>
       <w:lvlJc w:val="left"/>
@@ -2171,7 +2196,7 @@
 </file>
 
 <file path=word/styles.xml><?xml version="1.0" encoding="utf-8"?>
-<w:styles xmlns:mc="http://schemas.openxmlformats.org/markup-compatibility/2006" xmlns:r="http://schemas.openxmlformats.org/officeDocument/2006/relationships" xmlns:w="http://schemas.openxmlformats.org/wordprocessingml/2006/main" xmlns:w14="http://schemas.microsoft.com/office/word/2010/wordml" xmlns:w15="http://schemas.microsoft.com/office/word/2012/wordml" mc:Ignorable="w14 w15">
+<w:styles xmlns:mc="http://schemas.openxmlformats.org/markup-compatibility/2006" xmlns:r="http://schemas.openxmlformats.org/officeDocument/2006/relationships" xmlns:w="http://schemas.openxmlformats.org/wordprocessingml/2006/main" xmlns:w14="http://schemas.microsoft.com/office/word/2010/wordml" mc:Ignorable="w14">
   <w:docDefaults>
     <w:rPrDefault>
       <w:rPr>
@@ -2181,380 +2206,146 @@
     </w:rPrDefault>
     <w:pPrDefault/>
   </w:docDefaults>
-  <w:latentStyles w:defLockedState="0" w:defUIPriority="99" w:defSemiHidden="0" w:defUnhideWhenUsed="0" w:defQFormat="0" w:count="371">
-    <w:lsdException w:name="Normal" w:uiPriority="0" w:qFormat="1"/>
-    <w:lsdException w:name="heading 1" w:uiPriority="9" w:qFormat="1"/>
-    <w:lsdException w:name="heading 2" w:uiPriority="9" w:qFormat="1"/>
-    <w:lsdException w:name="heading 3" w:uiPriority="9" w:qFormat="1"/>
-    <w:lsdException w:name="heading 4" w:uiPriority="9" w:qFormat="1"/>
-    <w:lsdException w:name="heading 5" w:uiPriority="9" w:qFormat="1"/>
-    <w:lsdException w:name="heading 6" w:uiPriority="9" w:qFormat="1"/>
-    <w:lsdException w:name="heading 7" w:uiPriority="9" w:qFormat="1"/>
-    <w:lsdException w:name="heading 8" w:uiPriority="9" w:qFormat="1"/>
-    <w:lsdException w:name="heading 9" w:uiPriority="9" w:qFormat="1"/>
-    <w:lsdException w:name="index 1" w:semiHidden="1" w:unhideWhenUsed="1"/>
-    <w:lsdException w:name="index 2" w:semiHidden="1" w:unhideWhenUsed="1"/>
-    <w:lsdException w:name="index 3" w:semiHidden="1" w:unhideWhenUsed="1"/>
-    <w:lsdException w:name="index 4" w:semiHidden="1" w:unhideWhenUsed="1"/>
-    <w:lsdException w:name="index 5" w:semiHidden="1" w:unhideWhenUsed="1"/>
-    <w:lsdException w:name="index 6" w:semiHidden="1" w:unhideWhenUsed="1"/>
-    <w:lsdException w:name="index 7" w:semiHidden="1" w:unhideWhenUsed="1"/>
-    <w:lsdException w:name="index 8" w:semiHidden="1" w:unhideWhenUsed="1"/>
-    <w:lsdException w:name="index 9" w:semiHidden="1" w:unhideWhenUsed="1"/>
-    <w:lsdException w:name="toc 1" w:semiHidden="1" w:uiPriority="39" w:unhideWhenUsed="1"/>
-    <w:lsdException w:name="toc 2" w:semiHidden="1" w:uiPriority="39" w:unhideWhenUsed="1"/>
-    <w:lsdException w:name="toc 3" w:semiHidden="1" w:uiPriority="39" w:unhideWhenUsed="1"/>
-    <w:lsdException w:name="toc 4" w:semiHidden="1" w:uiPriority="39" w:unhideWhenUsed="1"/>
-    <w:lsdException w:name="toc 5" w:semiHidden="1" w:uiPriority="39" w:unhideWhenUsed="1"/>
-    <w:lsdException w:name="toc 6" w:semiHidden="1" w:uiPriority="39" w:unhideWhenUsed="1"/>
-    <w:lsdException w:name="toc 7" w:semiHidden="1" w:uiPriority="39" w:unhideWhenUsed="1"/>
-    <w:lsdException w:name="toc 8" w:semiHidden="1" w:uiPriority="39" w:unhideWhenUsed="1"/>
-    <w:lsdException w:name="toc 9" w:semiHidden="1" w:uiPriority="39" w:unhideWhenUsed="1"/>
-    <w:lsdException w:name="Normal Indent" w:semiHidden="1" w:unhideWhenUsed="1"/>
-    <w:lsdException w:name="footnote text" w:semiHidden="1" w:unhideWhenUsed="1"/>
-    <w:lsdException w:name="annotation text" w:semiHidden="1" w:unhideWhenUsed="1"/>
-    <w:lsdException w:name="header" w:semiHidden="1" w:unhideWhenUsed="1"/>
-    <w:lsdException w:name="footer" w:semiHidden="1" w:unhideWhenUsed="1"/>
-    <w:lsdException w:name="index heading" w:semiHidden="1" w:unhideWhenUsed="1"/>
-    <w:lsdException w:name="caption" w:semiHidden="1" w:uiPriority="35" w:unhideWhenUsed="1" w:qFormat="1"/>
-    <w:lsdException w:name="table of figures" w:semiHidden="1" w:unhideWhenUsed="1"/>
-    <w:lsdException w:name="envelope address" w:semiHidden="1" w:unhideWhenUsed="1"/>
-    <w:lsdException w:name="envelope return" w:semiHidden="1" w:unhideWhenUsed="1"/>
-    <w:lsdException w:name="footnote reference" w:semiHidden="1" w:unhideWhenUsed="1"/>
-    <w:lsdException w:name="annotation reference" w:semiHidden="1" w:unhideWhenUsed="1"/>
-    <w:lsdException w:name="line number" w:semiHidden="1" w:unhideWhenUsed="1"/>
-    <w:lsdException w:name="page number" w:semiHidden="1" w:unhideWhenUsed="1"/>
-    <w:lsdException w:name="endnote reference" w:semiHidden="1" w:unhideWhenUsed="1"/>
-    <w:lsdException w:name="endnote text" w:semiHidden="1" w:unhideWhenUsed="1"/>
-    <w:lsdException w:name="table of authorities" w:semiHidden="1" w:unhideWhenUsed="1"/>
-    <w:lsdException w:name="macro" w:semiHidden="1" w:unhideWhenUsed="1"/>
-    <w:lsdException w:name="toa heading" w:semiHidden="1" w:unhideWhenUsed="1"/>
-    <w:lsdException w:name="List" w:semiHidden="1" w:unhideWhenUsed="1"/>
-    <w:lsdException w:name="List Bullet" w:semiHidden="1" w:unhideWhenUsed="1"/>
-    <w:lsdException w:name="List Number" w:semiHidden="1" w:unhideWhenUsed="1"/>
-    <w:lsdException w:name="List 2" w:semiHidden="1" w:unhideWhenUsed="1"/>
-    <w:lsdException w:name="List 3" w:semiHidden="1" w:unhideWhenUsed="1"/>
-    <w:lsdException w:name="List 4" w:semiHidden="1" w:unhideWhenUsed="1"/>
-    <w:lsdException w:name="List 5" w:semiHidden="1" w:unhideWhenUsed="1"/>
-    <w:lsdException w:name="List Bullet 2" w:semiHidden="1" w:unhideWhenUsed="1"/>
-    <w:lsdException w:name="List Bullet 3" w:semiHidden="1" w:unhideWhenUsed="1"/>
-    <w:lsdException w:name="List Bullet 4" w:semiHidden="1" w:unhideWhenUsed="1"/>
-    <w:lsdException w:name="List Bullet 5" w:semiHidden="1" w:unhideWhenUsed="1"/>
-    <w:lsdException w:name="List Number 2" w:semiHidden="1" w:unhideWhenUsed="1"/>
-    <w:lsdException w:name="List Number 3" w:semiHidden="1" w:unhideWhenUsed="1"/>
-    <w:lsdException w:name="List Number 4" w:semiHidden="1" w:unhideWhenUsed="1"/>
-    <w:lsdException w:name="List Number 5" w:semiHidden="1" w:unhideWhenUsed="1"/>
-    <w:lsdException w:name="Title" w:uiPriority="10" w:qFormat="1"/>
-    <w:lsdException w:name="Closing" w:semiHidden="1" w:unhideWhenUsed="1"/>
-    <w:lsdException w:name="Signature" w:semiHidden="1" w:unhideWhenUsed="1"/>
-    <w:lsdException w:name="Default Paragraph Font" w:semiHidden="1" w:uiPriority="1" w:unhideWhenUsed="1"/>
-    <w:lsdException w:name="Body Text" w:semiHidden="1" w:unhideWhenUsed="1"/>
-    <w:lsdException w:name="Body Text Indent" w:semiHidden="1" w:unhideWhenUsed="1"/>
-    <w:lsdException w:name="List Continue" w:semiHidden="1" w:unhideWhenUsed="1"/>
-    <w:lsdException w:name="List Continue 2" w:semiHidden="1" w:unhideWhenUsed="1"/>
-    <w:lsdException w:name="List Continue 3" w:semiHidden="1" w:unhideWhenUsed="1"/>
-    <w:lsdException w:name="List Continue 4" w:semiHidden="1" w:unhideWhenUsed="1"/>
-    <w:lsdException w:name="List Continue 5" w:semiHidden="1" w:unhideWhenUsed="1"/>
-    <w:lsdException w:name="Message Header" w:semiHidden="1" w:unhideWhenUsed="1"/>
-    <w:lsdException w:name="Subtitle" w:uiPriority="11" w:qFormat="1"/>
-    <w:lsdException w:name="Salutation" w:semiHidden="1" w:unhideWhenUsed="1"/>
-    <w:lsdException w:name="Date" w:semiHidden="1" w:unhideWhenUsed="1"/>
-    <w:lsdException w:name="Body Text First Indent" w:semiHidden="1" w:unhideWhenUsed="1"/>
-    <w:lsdException w:name="Body Text First Indent 2" w:semiHidden="1" w:unhideWhenUsed="1"/>
-    <w:lsdException w:name="Note Heading" w:semiHidden="1" w:unhideWhenUsed="1"/>
-    <w:lsdException w:name="Body Text 2" w:semiHidden="1" w:unhideWhenUsed="1"/>
-    <w:lsdException w:name="Body Text 3" w:semiHidden="1" w:unhideWhenUsed="1"/>
-    <w:lsdException w:name="Body Text Indent 2" w:semiHidden="1" w:unhideWhenUsed="1"/>
-    <w:lsdException w:name="Body Text Indent 3" w:semiHidden="1" w:unhideWhenUsed="1"/>
-    <w:lsdException w:name="Block Text" w:semiHidden="1" w:unhideWhenUsed="1"/>
-    <w:lsdException w:name="Hyperlink" w:semiHidden="1" w:unhideWhenUsed="1"/>
-    <w:lsdException w:name="FollowedHyperlink" w:semiHidden="1" w:unhideWhenUsed="1"/>
-    <w:lsdException w:name="Strong" w:uiPriority="22" w:qFormat="1"/>
-    <w:lsdException w:name="Emphasis" w:uiPriority="20" w:qFormat="1"/>
-    <w:lsdException w:name="Document Map" w:semiHidden="1" w:unhideWhenUsed="1"/>
-    <w:lsdException w:name="Plain Text" w:semiHidden="1" w:unhideWhenUsed="1"/>
-    <w:lsdException w:name="E-mail Signature" w:semiHidden="1" w:unhideWhenUsed="1"/>
-    <w:lsdException w:name="HTML Top of Form" w:semiHidden="1" w:unhideWhenUsed="1"/>
-    <w:lsdException w:name="HTML Bottom of Form" w:semiHidden="1" w:unhideWhenUsed="1"/>
-    <w:lsdException w:name="Normal (Web)" w:semiHidden="1" w:unhideWhenUsed="1"/>
-    <w:lsdException w:name="HTML Acronym" w:semiHidden="1" w:unhideWhenUsed="1"/>
-    <w:lsdException w:name="HTML Address" w:semiHidden="1" w:unhideWhenUsed="1"/>
-    <w:lsdException w:name="HTML Cite" w:semiHidden="1" w:unhideWhenUsed="1"/>
-    <w:lsdException w:name="HTML Code" w:semiHidden="1" w:unhideWhenUsed="1"/>
-    <w:lsdException w:name="HTML Definition" w:semiHidden="1" w:unhideWhenUsed="1"/>
-    <w:lsdException w:name="HTML Keyboard" w:semiHidden="1" w:unhideWhenUsed="1"/>
-    <w:lsdException w:name="HTML Preformatted" w:semiHidden="1" w:unhideWhenUsed="1"/>
-    <w:lsdException w:name="HTML Sample" w:semiHidden="1" w:unhideWhenUsed="1"/>
-    <w:lsdException w:name="HTML Typewriter" w:semiHidden="1" w:unhideWhenUsed="1"/>
-    <w:lsdException w:name="HTML Variable" w:semiHidden="1" w:unhideWhenUsed="1"/>
-    <w:lsdException w:name="Normal Table" w:semiHidden="1" w:unhideWhenUsed="1"/>
-    <w:lsdException w:name="annotation subject" w:semiHidden="1" w:unhideWhenUsed="1"/>
-    <w:lsdException w:name="No List" w:semiHidden="1" w:unhideWhenUsed="1"/>
-    <w:lsdException w:name="Outline List 1" w:semiHidden="1" w:unhideWhenUsed="1"/>
-    <w:lsdException w:name="Outline List 2" w:semiHidden="1" w:unhideWhenUsed="1"/>
-    <w:lsdException w:name="Outline List 3" w:semiHidden="1" w:unhideWhenUsed="1"/>
-    <w:lsdException w:name="Table Simple 1" w:semiHidden="1" w:unhideWhenUsed="1"/>
-    <w:lsdException w:name="Table Simple 2" w:semiHidden="1" w:unhideWhenUsed="1"/>
-    <w:lsdException w:name="Table Simple 3" w:semiHidden="1" w:unhideWhenUsed="1"/>
-    <w:lsdException w:name="Table Classic 1" w:semiHidden="1" w:unhideWhenUsed="1"/>
-    <w:lsdException w:name="Table Classic 2" w:semiHidden="1" w:unhideWhenUsed="1"/>
-    <w:lsdException w:name="Table Classic 3" w:semiHidden="1" w:unhideWhenUsed="1"/>
-    <w:lsdException w:name="Table Classic 4" w:semiHidden="1" w:unhideWhenUsed="1"/>
-    <w:lsdException w:name="Table Colorful 1" w:semiHidden="1" w:unhideWhenUsed="1"/>
-    <w:lsdException w:name="Table Colorful 2" w:semiHidden="1" w:unhideWhenUsed="1"/>
-    <w:lsdException w:name="Table Colorful 3" w:semiHidden="1" w:unhideWhenUsed="1"/>
-    <w:lsdException w:name="Table Columns 1" w:semiHidden="1" w:unhideWhenUsed="1"/>
-    <w:lsdException w:name="Table Columns 2" w:semiHidden="1" w:unhideWhenUsed="1"/>
-    <w:lsdException w:name="Table Columns 3" w:semiHidden="1" w:unhideWhenUsed="1"/>
-    <w:lsdException w:name="Table Columns 4" w:semiHidden="1" w:unhideWhenUsed="1"/>
-    <w:lsdException w:name="Table Columns 5" w:semiHidden="1" w:unhideWhenUsed="1"/>
-    <w:lsdException w:name="Table Grid 1" w:semiHidden="1" w:unhideWhenUsed="1"/>
-    <w:lsdException w:name="Table Grid 2" w:semiHidden="1" w:unhideWhenUsed="1"/>
-    <w:lsdException w:name="Table Grid 3" w:semiHidden="1" w:unhideWhenUsed="1"/>
-    <w:lsdException w:name="Table Grid 4" w:semiHidden="1" w:unhideWhenUsed="1"/>
-    <w:lsdException w:name="Table Grid 5" w:semiHidden="1" w:unhideWhenUsed="1"/>
-    <w:lsdException w:name="Table Grid 6" w:semiHidden="1" w:unhideWhenUsed="1"/>
-    <w:lsdException w:name="Table Grid 7" w:semiHidden="1" w:unhideWhenUsed="1"/>
-    <w:lsdException w:name="Table Grid 8" w:semiHidden="1" w:unhideWhenUsed="1"/>
-    <w:lsdException w:name="Table List 1" w:semiHidden="1" w:unhideWhenUsed="1"/>
-    <w:lsdException w:name="Table List 2" w:semiHidden="1" w:unhideWhenUsed="1"/>
-    <w:lsdException w:name="Table List 3" w:semiHidden="1" w:unhideWhenUsed="1"/>
-    <w:lsdException w:name="Table List 4" w:semiHidden="1" w:unhideWhenUsed="1"/>
-    <w:lsdException w:name="Table List 5" w:semiHidden="1" w:unhideWhenUsed="1"/>
-    <w:lsdException w:name="Table List 6" w:semiHidden="1" w:unhideWhenUsed="1"/>
-    <w:lsdException w:name="Table List 7" w:semiHidden="1" w:unhideWhenUsed="1"/>
-    <w:lsdException w:name="Table List 8" w:semiHidden="1" w:unhideWhenUsed="1"/>
-    <w:lsdException w:name="Table 3D effects 1" w:semiHidden="1" w:unhideWhenUsed="1"/>
-    <w:lsdException w:name="Table 3D effects 2" w:semiHidden="1" w:unhideWhenUsed="1"/>
-    <w:lsdException w:name="Table 3D effects 3" w:semiHidden="1" w:unhideWhenUsed="1"/>
-    <w:lsdException w:name="Table Contemporary" w:semiHidden="1" w:unhideWhenUsed="1"/>
-    <w:lsdException w:name="Table Elegant" w:semiHidden="1" w:unhideWhenUsed="1"/>
-    <w:lsdException w:name="Table Professional" w:semiHidden="1" w:unhideWhenUsed="1"/>
-    <w:lsdException w:name="Table Subtle 1" w:semiHidden="1" w:unhideWhenUsed="1"/>
-    <w:lsdException w:name="Table Subtle 2" w:semiHidden="1" w:unhideWhenUsed="1"/>
-    <w:lsdException w:name="Table Web 1" w:semiHidden="1" w:unhideWhenUsed="1"/>
-    <w:lsdException w:name="Table Web 2" w:semiHidden="1" w:unhideWhenUsed="1"/>
-    <w:lsdException w:name="Table Web 3" w:semiHidden="1" w:unhideWhenUsed="1"/>
-    <w:lsdException w:name="Balloon Text" w:semiHidden="1" w:unhideWhenUsed="1"/>
-    <w:lsdException w:name="Table Grid" w:uiPriority="59"/>
-    <w:lsdException w:name="Table Theme" w:semiHidden="1" w:unhideWhenUsed="1"/>
-    <w:lsdException w:name="Placeholder Text" w:semiHidden="1"/>
-    <w:lsdException w:name="No Spacing" w:uiPriority="1" w:qFormat="1"/>
-    <w:lsdException w:name="Light Shading" w:uiPriority="60"/>
-    <w:lsdException w:name="Light List" w:uiPriority="61"/>
-    <w:lsdException w:name="Light Grid" w:uiPriority="62"/>
-    <w:lsdException w:name="Medium Shading 1" w:uiPriority="63"/>
-    <w:lsdException w:name="Medium Shading 2" w:uiPriority="64"/>
-    <w:lsdException w:name="Medium List 1" w:uiPriority="65"/>
-    <w:lsdException w:name="Medium List 2" w:uiPriority="66"/>
-    <w:lsdException w:name="Medium Grid 1" w:uiPriority="67"/>
-    <w:lsdException w:name="Medium Grid 2" w:uiPriority="68"/>
-    <w:lsdException w:name="Medium Grid 3" w:uiPriority="69"/>
-    <w:lsdException w:name="Dark List" w:uiPriority="70"/>
-    <w:lsdException w:name="Colorful Shading" w:uiPriority="71"/>
-    <w:lsdException w:name="Colorful List" w:uiPriority="72"/>
-    <w:lsdException w:name="Colorful Grid" w:uiPriority="73"/>
-    <w:lsdException w:name="Light Shading Accent 1" w:uiPriority="60"/>
-    <w:lsdException w:name="Light List Accent 1" w:uiPriority="61"/>
-    <w:lsdException w:name="Light Grid Accent 1" w:uiPriority="62"/>
-    <w:lsdException w:name="Medium Shading 1 Accent 1" w:uiPriority="63"/>
-    <w:lsdException w:name="Medium Shading 2 Accent 1" w:uiPriority="64"/>
-    <w:lsdException w:name="Medium List 1 Accent 1" w:uiPriority="65"/>
-    <w:lsdException w:name="Revision" w:semiHidden="1"/>
-    <w:lsdException w:name="List Paragraph" w:uiPriority="34" w:qFormat="1"/>
-    <w:lsdException w:name="Quote" w:uiPriority="29" w:qFormat="1"/>
-    <w:lsdException w:name="Intense Quote" w:uiPriority="30" w:qFormat="1"/>
-    <w:lsdException w:name="Medium List 2 Accent 1" w:uiPriority="66"/>
-    <w:lsdException w:name="Medium Grid 1 Accent 1" w:uiPriority="67"/>
-    <w:lsdException w:name="Medium Grid 2 Accent 1" w:uiPriority="68"/>
-    <w:lsdException w:name="Medium Grid 3 Accent 1" w:uiPriority="69"/>
-    <w:lsdException w:name="Dark List Accent 1" w:uiPriority="70"/>
-    <w:lsdException w:name="Colorful Shading Accent 1" w:uiPriority="71"/>
-    <w:lsdException w:name="Colorful List Accent 1" w:uiPriority="72"/>
-    <w:lsdException w:name="Colorful Grid Accent 1" w:uiPriority="73"/>
-    <w:lsdException w:name="Light Shading Accent 2" w:uiPriority="60"/>
-    <w:lsdException w:name="Light List Accent 2" w:uiPriority="61"/>
-    <w:lsdException w:name="Light Grid Accent 2" w:uiPriority="62"/>
-    <w:lsdException w:name="Medium Shading 1 Accent 2" w:uiPriority="63"/>
-    <w:lsdException w:name="Medium Shading 2 Accent 2" w:uiPriority="64"/>
-    <w:lsdException w:name="Medium List 1 Accent 2" w:uiPriority="65"/>
-    <w:lsdException w:name="Medium List 2 Accent 2" w:uiPriority="66"/>
-    <w:lsdException w:name="Medium Grid 1 Accent 2" w:uiPriority="67"/>
-    <w:lsdException w:name="Medium Grid 2 Accent 2" w:uiPriority="68"/>
-    <w:lsdException w:name="Medium Grid 3 Accent 2" w:uiPriority="69"/>
-    <w:lsdException w:name="Dark List Accent 2" w:uiPriority="70"/>
-    <w:lsdException w:name="Colorful Shading Accent 2" w:uiPriority="71"/>
-    <w:lsdException w:name="Colorful List Accent 2" w:uiPriority="72"/>
-    <w:lsdException w:name="Colorful Grid Accent 2" w:uiPriority="73"/>
-    <w:lsdException w:name="Light Shading Accent 3" w:uiPriority="60"/>
-    <w:lsdException w:name="Light List Accent 3" w:uiPriority="61"/>
-    <w:lsdException w:name="Light Grid Accent 3" w:uiPriority="62"/>
-    <w:lsdException w:name="Medium Shading 1 Accent 3" w:uiPriority="63"/>
-    <w:lsdException w:name="Medium Shading 2 Accent 3" w:uiPriority="64"/>
-    <w:lsdException w:name="Medium List 1 Accent 3" w:uiPriority="65"/>
-    <w:lsdException w:name="Medium List 2 Accent 3" w:uiPriority="66"/>
-    <w:lsdException w:name="Medium Grid 1 Accent 3" w:uiPriority="67"/>
-    <w:lsdException w:name="Medium Grid 2 Accent 3" w:uiPriority="68"/>
-    <w:lsdException w:name="Medium Grid 3 Accent 3" w:uiPriority="69"/>
-    <w:lsdException w:name="Dark List Accent 3" w:uiPriority="70"/>
-    <w:lsdException w:name="Colorful Shading Accent 3" w:uiPriority="71"/>
-    <w:lsdException w:name="Colorful List Accent 3" w:uiPriority="72"/>
-    <w:lsdException w:name="Colorful Grid Accent 3" w:uiPriority="73"/>
-    <w:lsdException w:name="Light Shading Accent 4" w:uiPriority="60"/>
-    <w:lsdException w:name="Light List Accent 4" w:uiPriority="61"/>
-    <w:lsdException w:name="Light Grid Accent 4" w:uiPriority="62"/>
-    <w:lsdException w:name="Medium Shading 1 Accent 4" w:uiPriority="63"/>
-    <w:lsdException w:name="Medium Shading 2 Accent 4" w:uiPriority="64"/>
-    <w:lsdException w:name="Medium List 1 Accent 4" w:uiPriority="65"/>
-    <w:lsdException w:name="Medium List 2 Accent 4" w:uiPriority="66"/>
-    <w:lsdException w:name="Medium Grid 1 Accent 4" w:uiPriority="67"/>
-    <w:lsdException w:name="Medium Grid 2 Accent 4" w:uiPriority="68"/>
-    <w:lsdException w:name="Medium Grid 3 Accent 4" w:uiPriority="69"/>
-    <w:lsdException w:name="Dark List Accent 4" w:uiPriority="70"/>
-    <w:lsdException w:name="Colorful Shading Accent 4" w:uiPriority="71"/>
-    <w:lsdException w:name="Colorful List Accent 4" w:uiPriority="72"/>
-    <w:lsdException w:name="Colorful Grid Accent 4" w:uiPriority="73"/>
-    <w:lsdException w:name="Light Shading Accent 5" w:uiPriority="60"/>
-    <w:lsdException w:name="Light List Accent 5" w:uiPriority="61"/>
-    <w:lsdException w:name="Light Grid Accent 5" w:uiPriority="62"/>
-    <w:lsdException w:name="Medium Shading 1 Accent 5" w:uiPriority="63"/>
-    <w:lsdException w:name="Medium Shading 2 Accent 5" w:uiPriority="64"/>
-    <w:lsdException w:name="Medium List 1 Accent 5" w:uiPriority="65"/>
-    <w:lsdException w:name="Medium List 2 Accent 5" w:uiPriority="66"/>
-    <w:lsdException w:name="Medium Grid 1 Accent 5" w:uiPriority="67"/>
-    <w:lsdException w:name="Medium Grid 2 Accent 5" w:uiPriority="68"/>
-    <w:lsdException w:name="Medium Grid 3 Accent 5" w:uiPriority="69"/>
-    <w:lsdException w:name="Dark List Accent 5" w:uiPriority="70"/>
-    <w:lsdException w:name="Colorful Shading Accent 5" w:uiPriority="71"/>
-    <w:lsdException w:name="Colorful List Accent 5" w:uiPriority="72"/>
-    <w:lsdException w:name="Colorful Grid Accent 5" w:uiPriority="73"/>
-    <w:lsdException w:name="Light Shading Accent 6" w:uiPriority="60"/>
-    <w:lsdException w:name="Light List Accent 6" w:uiPriority="61"/>
-    <w:lsdException w:name="Light Grid Accent 6" w:uiPriority="62"/>
-    <w:lsdException w:name="Medium Shading 1 Accent 6" w:uiPriority="63"/>
-    <w:lsdException w:name="Medium Shading 2 Accent 6" w:uiPriority="64"/>
-    <w:lsdException w:name="Medium List 1 Accent 6" w:uiPriority="65"/>
-    <w:lsdException w:name="Medium List 2 Accent 6" w:uiPriority="66"/>
-    <w:lsdException w:name="Medium Grid 1 Accent 6" w:uiPriority="67"/>
-    <w:lsdException w:name="Medium Grid 2 Accent 6" w:uiPriority="68"/>
-    <w:lsdException w:name="Medium Grid 3 Accent 6" w:uiPriority="69"/>
-    <w:lsdException w:name="Dark List Accent 6" w:uiPriority="70"/>
-    <w:lsdException w:name="Colorful Shading Accent 6" w:uiPriority="71"/>
-    <w:lsdException w:name="Colorful List Accent 6" w:uiPriority="72"/>
-    <w:lsdException w:name="Colorful Grid Accent 6" w:uiPriority="73"/>
-    <w:lsdException w:name="Subtle Emphasis" w:uiPriority="19" w:qFormat="1"/>
-    <w:lsdException w:name="Intense Emphasis" w:uiPriority="21" w:qFormat="1"/>
-    <w:lsdException w:name="Subtle Reference" w:uiPriority="31" w:qFormat="1"/>
-    <w:lsdException w:name="Intense Reference" w:uiPriority="32" w:qFormat="1"/>
-    <w:lsdException w:name="Book Title" w:uiPriority="33" w:qFormat="1"/>
-    <w:lsdException w:name="Bibliography" w:semiHidden="1" w:uiPriority="37" w:unhideWhenUsed="1"/>
-    <w:lsdException w:name="TOC Heading" w:semiHidden="1" w:uiPriority="39" w:unhideWhenUsed="1" w:qFormat="1"/>
-    <w:lsdException w:name="Plain Table 1" w:uiPriority="41"/>
-    <w:lsdException w:name="Plain Table 2" w:uiPriority="42"/>
-    <w:lsdException w:name="Plain Table 3" w:uiPriority="43"/>
-    <w:lsdException w:name="Plain Table 4" w:uiPriority="44"/>
-    <w:lsdException w:name="Plain Table 5" w:uiPriority="45"/>
-    <w:lsdException w:name="Grid Table Light" w:uiPriority="40"/>
-    <w:lsdException w:name="Grid Table 1 Light" w:uiPriority="46"/>
-    <w:lsdException w:name="Grid Table 2" w:uiPriority="47"/>
-    <w:lsdException w:name="Grid Table 3" w:uiPriority="48"/>
-    <w:lsdException w:name="Grid Table 4" w:uiPriority="49"/>
-    <w:lsdException w:name="Grid Table 5 Dark" w:uiPriority="50"/>
-    <w:lsdException w:name="Grid Table 6 Colorful" w:uiPriority="51"/>
-    <w:lsdException w:name="Grid Table 7 Colorful" w:uiPriority="52"/>
-    <w:lsdException w:name="Grid Table 1 Light Accent 1" w:uiPriority="46"/>
-    <w:lsdException w:name="Grid Table 2 Accent 1" w:uiPriority="47"/>
-    <w:lsdException w:name="Grid Table 3 Accent 1" w:uiPriority="48"/>
-    <w:lsdException w:name="Grid Table 4 Accent 1" w:uiPriority="49"/>
-    <w:lsdException w:name="Grid Table 5 Dark Accent 1" w:uiPriority="50"/>
-    <w:lsdException w:name="Grid Table 6 Colorful Accent 1" w:uiPriority="51"/>
-    <w:lsdException w:name="Grid Table 7 Colorful Accent 1" w:uiPriority="52"/>
-    <w:lsdException w:name="Grid Table 1 Light Accent 2" w:uiPriority="46"/>
-    <w:lsdException w:name="Grid Table 2 Accent 2" w:uiPriority="47"/>
-    <w:lsdException w:name="Grid Table 3 Accent 2" w:uiPriority="48"/>
-    <w:lsdException w:name="Grid Table 4 Accent 2" w:uiPriority="49"/>
-    <w:lsdException w:name="Grid Table 5 Dark Accent 2" w:uiPriority="50"/>
-    <w:lsdException w:name="Grid Table 6 Colorful Accent 2" w:uiPriority="51"/>
-    <w:lsdException w:name="Grid Table 7 Colorful Accent 2" w:uiPriority="52"/>
-    <w:lsdException w:name="Grid Table 1 Light Accent 3" w:uiPriority="46"/>
-    <w:lsdException w:name="Grid Table 2 Accent 3" w:uiPriority="47"/>
-    <w:lsdException w:name="Grid Table 3 Accent 3" w:uiPriority="48"/>
-    <w:lsdException w:name="Grid Table 4 Accent 3" w:uiPriority="49"/>
-    <w:lsdException w:name="Grid Table 5 Dark Accent 3" w:uiPriority="50"/>
-    <w:lsdException w:name="Grid Table 6 Colorful Accent 3" w:uiPriority="51"/>
-    <w:lsdException w:name="Grid Table 7 Colorful Accent 3" w:uiPriority="52"/>
-    <w:lsdException w:name="Grid Table 1 Light Accent 4" w:uiPriority="46"/>
-    <w:lsdException w:name="Grid Table 2 Accent 4" w:uiPriority="47"/>
-    <w:lsdException w:name="Grid Table 3 Accent 4" w:uiPriority="48"/>
-    <w:lsdException w:name="Grid Table 4 Accent 4" w:uiPriority="49"/>
-    <w:lsdException w:name="Grid Table 5 Dark Accent 4" w:uiPriority="50"/>
-    <w:lsdException w:name="Grid Table 6 Colorful Accent 4" w:uiPriority="51"/>
-    <w:lsdException w:name="Grid Table 7 Colorful Accent 4" w:uiPriority="52"/>
-    <w:lsdException w:name="Grid Table 1 Light Accent 5" w:uiPriority="46"/>
-    <w:lsdException w:name="Grid Table 2 Accent 5" w:uiPriority="47"/>
-    <w:lsdException w:name="Grid Table 3 Accent 5" w:uiPriority="48"/>
-    <w:lsdException w:name="Grid Table 4 Accent 5" w:uiPriority="49"/>
-    <w:lsdException w:name="Grid Table 5 Dark Accent 5" w:uiPriority="50"/>
-    <w:lsdException w:name="Grid Table 6 Colorful Accent 5" w:uiPriority="51"/>
-    <w:lsdException w:name="Grid Table 7 Colorful Accent 5" w:uiPriority="52"/>
-    <w:lsdException w:name="Grid Table 1 Light Accent 6" w:uiPriority="46"/>
-    <w:lsdException w:name="Grid Table 2 Accent 6" w:uiPriority="47"/>
-    <w:lsdException w:name="Grid Table 3 Accent 6" w:uiPriority="48"/>
-    <w:lsdException w:name="Grid Table 4 Accent 6" w:uiPriority="49"/>
-    <w:lsdException w:name="Grid Table 5 Dark Accent 6" w:uiPriority="50"/>
-    <w:lsdException w:name="Grid Table 6 Colorful Accent 6" w:uiPriority="51"/>
-    <w:lsdException w:name="Grid Table 7 Colorful Accent 6" w:uiPriority="52"/>
-    <w:lsdException w:name="List Table 1 Light" w:uiPriority="46"/>
-    <w:lsdException w:name="List Table 2" w:uiPriority="47"/>
-    <w:lsdException w:name="List Table 3" w:uiPriority="48"/>
-    <w:lsdException w:name="List Table 4" w:uiPriority="49"/>
-    <w:lsdException w:name="List Table 5 Dark" w:uiPriority="50"/>
-    <w:lsdException w:name="List Table 6 Colorful" w:uiPriority="51"/>
-    <w:lsdException w:name="List Table 7 Colorful" w:uiPriority="52"/>
-    <w:lsdException w:name="List Table 1 Light Accent 1" w:uiPriority="46"/>
-    <w:lsdException w:name="List Table 2 Accent 1" w:uiPriority="47"/>
-    <w:lsdException w:name="List Table 3 Accent 1" w:uiPriority="48"/>
-    <w:lsdException w:name="List Table 4 Accent 1" w:uiPriority="49"/>
-    <w:lsdException w:name="List Table 5 Dark Accent 1" w:uiPriority="50"/>
-    <w:lsdException w:name="List Table 6 Colorful Accent 1" w:uiPriority="51"/>
-    <w:lsdException w:name="List Table 7 Colorful Accent 1" w:uiPriority="52"/>
-    <w:lsdException w:name="List Table 1 Light Accent 2" w:uiPriority="46"/>
-    <w:lsdException w:name="List Table 2 Accent 2" w:uiPriority="47"/>
-    <w:lsdException w:name="List Table 3 Accent 2" w:uiPriority="48"/>
-    <w:lsdException w:name="List Table 4 Accent 2" w:uiPriority="49"/>
-    <w:lsdException w:name="List Table 5 Dark Accent 2" w:uiPriority="50"/>
-    <w:lsdException w:name="List Table 6 Colorful Accent 2" w:uiPriority="51"/>
-    <w:lsdException w:name="List Table 7 Colorful Accent 2" w:uiPriority="52"/>
-    <w:lsdException w:name="List Table 1 Light Accent 3" w:uiPriority="46"/>
-    <w:lsdException w:name="List Table 2 Accent 3" w:uiPriority="47"/>
-    <w:lsdException w:name="List Table 3 Accent 3" w:uiPriority="48"/>
-    <w:lsdException w:name="List Table 4 Accent 3" w:uiPriority="49"/>
-    <w:lsdException w:name="List Table 5 Dark Accent 3" w:uiPriority="50"/>
-    <w:lsdException w:name="List Table 6 Colorful Accent 3" w:uiPriority="51"/>
-    <w:lsdException w:name="List Table 7 Colorful Accent 3" w:uiPriority="52"/>
-    <w:lsdException w:name="List Table 1 Light Accent 4" w:uiPriority="46"/>
-    <w:lsdException w:name="List Table 2 Accent 4" w:uiPriority="47"/>
-    <w:lsdException w:name="List Table 3 Accent 4" w:uiPriority="48"/>
-    <w:lsdException w:name="List Table 4 Accent 4" w:uiPriority="49"/>
-    <w:lsdException w:name="List Table 5 Dark Accent 4" w:uiPriority="50"/>
-    <w:lsdException w:name="List Table 6 Colorful Accent 4" w:uiPriority="51"/>
-    <w:lsdException w:name="List Table 7 Colorful Accent 4" w:uiPriority="52"/>
-    <w:lsdException w:name="List Table 1 Light Accent 5" w:uiPriority="46"/>
-    <w:lsdException w:name="List Table 2 Accent 5" w:uiPriority="47"/>
-    <w:lsdException w:name="List Table 3 Accent 5" w:uiPriority="48"/>
-    <w:lsdException w:name="List Table 4 Accent 5" w:uiPriority="49"/>
-    <w:lsdException w:name="List Table 5 Dark Accent 5" w:uiPriority="50"/>
-    <w:lsdException w:name="List Table 6 Colorful Accent 5" w:uiPriority="51"/>
-    <w:lsdException w:name="List Table 7 Colorful Accent 5" w:uiPriority="52"/>
-    <w:lsdException w:name="List Table 1 Light Accent 6" w:uiPriority="46"/>
-    <w:lsdException w:name="List Table 2 Accent 6" w:uiPriority="47"/>
-    <w:lsdException w:name="List Table 3 Accent 6" w:uiPriority="48"/>
-    <w:lsdException w:name="List Table 4 Accent 6" w:uiPriority="49"/>
-    <w:lsdException w:name="List Table 5 Dark Accent 6" w:uiPriority="50"/>
-    <w:lsdException w:name="List Table 6 Colorful Accent 6" w:uiPriority="51"/>
-    <w:lsdException w:name="List Table 7 Colorful Accent 6" w:uiPriority="52"/>
+  <w:latentStyles w:defLockedState="0" w:defUIPriority="99" w:defSemiHidden="1" w:defUnhideWhenUsed="1" w:defQFormat="0" w:count="267">
+    <w:lsdException w:name="Normal" w:semiHidden="0" w:uiPriority="0" w:unhideWhenUsed="0" w:qFormat="1"/>
+    <w:lsdException w:name="heading 1" w:semiHidden="0" w:uiPriority="9" w:unhideWhenUsed="0" w:qFormat="1"/>
+    <w:lsdException w:name="heading 2" w:semiHidden="0" w:uiPriority="9" w:unhideWhenUsed="0" w:qFormat="1"/>
+    <w:lsdException w:name="heading 3" w:semiHidden="0" w:uiPriority="9" w:unhideWhenUsed="0" w:qFormat="1"/>
+    <w:lsdException w:name="heading 4" w:semiHidden="0" w:uiPriority="9" w:unhideWhenUsed="0" w:qFormat="1"/>
+    <w:lsdException w:name="heading 5" w:semiHidden="0" w:uiPriority="9" w:unhideWhenUsed="0" w:qFormat="1"/>
+    <w:lsdException w:name="heading 6" w:semiHidden="0" w:uiPriority="9" w:unhideWhenUsed="0" w:qFormat="1"/>
+    <w:lsdException w:name="heading 7" w:semiHidden="0" w:uiPriority="9" w:unhideWhenUsed="0" w:qFormat="1"/>
+    <w:lsdException w:name="heading 8" w:semiHidden="0" w:uiPriority="9" w:unhideWhenUsed="0" w:qFormat="1"/>
+    <w:lsdException w:name="heading 9" w:semiHidden="0" w:uiPriority="9" w:unhideWhenUsed="0" w:qFormat="1"/>
+    <w:lsdException w:name="toc 1" w:uiPriority="39"/>
+    <w:lsdException w:name="toc 2" w:uiPriority="39"/>
+    <w:lsdException w:name="toc 3" w:uiPriority="39"/>
+    <w:lsdException w:name="toc 4" w:uiPriority="39"/>
+    <w:lsdException w:name="toc 5" w:uiPriority="39"/>
+    <w:lsdException w:name="toc 6" w:uiPriority="39"/>
+    <w:lsdException w:name="toc 7" w:uiPriority="39"/>
+    <w:lsdException w:name="toc 8" w:uiPriority="39"/>
+    <w:lsdException w:name="toc 9" w:uiPriority="39"/>
+    <w:lsdException w:name="caption" w:uiPriority="35" w:qFormat="1"/>
+    <w:lsdException w:name="Title" w:semiHidden="0" w:uiPriority="10" w:unhideWhenUsed="0" w:qFormat="1"/>
+    <w:lsdException w:name="Default Paragraph Font" w:uiPriority="1"/>
+    <w:lsdException w:name="Subtitle" w:semiHidden="0" w:uiPriority="11" w:unhideWhenUsed="0" w:qFormat="1"/>
+    <w:lsdException w:name="Strong" w:semiHidden="0" w:uiPriority="22" w:unhideWhenUsed="0" w:qFormat="1"/>
+    <w:lsdException w:name="Emphasis" w:semiHidden="0" w:uiPriority="20" w:unhideWhenUsed="0" w:qFormat="1"/>
+    <w:lsdException w:name="Table Grid" w:semiHidden="0" w:uiPriority="59" w:unhideWhenUsed="0"/>
+    <w:lsdException w:name="Placeholder Text" w:unhideWhenUsed="0"/>
+    <w:lsdException w:name="No Spacing" w:semiHidden="0" w:uiPriority="1" w:unhideWhenUsed="0" w:qFormat="1"/>
+    <w:lsdException w:name="Light Shading" w:semiHidden="0" w:uiPriority="60" w:unhideWhenUsed="0"/>
+    <w:lsdException w:name="Light List" w:semiHidden="0" w:uiPriority="61" w:unhideWhenUsed="0"/>
+    <w:lsdException w:name="Light Grid" w:semiHidden="0" w:uiPriority="62" w:unhideWhenUsed="0"/>
+    <w:lsdException w:name="Medium Shading 1" w:semiHidden="0" w:uiPriority="63" w:unhideWhenUsed="0"/>
+    <w:lsdException w:name="Medium Shading 2" w:semiHidden="0" w:uiPriority="64" w:unhideWhenUsed="0"/>
+    <w:lsdException w:name="Medium List 1" w:semiHidden="0" w:uiPriority="65" w:unhideWhenUsed="0"/>
+    <w:lsdException w:name="Medium List 2" w:semiHidden="0" w:uiPriority="66" w:unhideWhenUsed="0"/>
+    <w:lsdException w:name="Medium Grid 1" w:semiHidden="0" w:uiPriority="67" w:unhideWhenUsed="0"/>
+    <w:lsdException w:name="Medium Grid 2" w:semiHidden="0" w:uiPriority="68" w:unhideWhenUsed="0"/>
+    <w:lsdException w:name="Medium Grid 3" w:semiHidden="0" w:uiPriority="69" w:unhideWhenUsed="0"/>
+    <w:lsdException w:name="Dark List" w:semiHidden="0" w:uiPriority="70" w:unhideWhenUsed="0"/>
+    <w:lsdException w:name="Colorful Shading" w:semiHidden="0" w:uiPriority="71" w:unhideWhenUsed="0"/>
+    <w:lsdException w:name="Colorful List" w:semiHidden="0" w:uiPriority="72" w:unhideWhenUsed="0"/>
+    <w:lsdException w:name="Colorful Grid" w:semiHidden="0" w:uiPriority="73" w:unhideWhenUsed="0"/>
+    <w:lsdException w:name="Light Shading Accent 1" w:semiHidden="0" w:uiPriority="60" w:unhideWhenUsed="0"/>
+    <w:lsdException w:name="Light List Accent 1" w:semiHidden="0" w:uiPriority="61" w:unhideWhenUsed="0"/>
+    <w:lsdException w:name="Light Grid Accent 1" w:semiHidden="0" w:uiPriority="62" w:unhideWhenUsed="0"/>
+    <w:lsdException w:name="Medium Shading 1 Accent 1" w:semiHidden="0" w:uiPriority="63" w:unhideWhenUsed="0"/>
+    <w:lsdException w:name="Medium Shading 2 Accent 1" w:semiHidden="0" w:uiPriority="64" w:unhideWhenUsed="0"/>
+    <w:lsdException w:name="Medium List 1 Accent 1" w:semiHidden="0" w:uiPriority="65" w:unhideWhenUsed="0"/>
+    <w:lsdException w:name="Revision" w:unhideWhenUsed="0"/>
+    <w:lsdException w:name="List Paragraph" w:semiHidden="0" w:uiPriority="34" w:unhideWhenUsed="0" w:qFormat="1"/>
+    <w:lsdException w:name="Quote" w:semiHidden="0" w:uiPriority="29" w:unhideWhenUsed="0" w:qFormat="1"/>
+    <w:lsdException w:name="Intense Quote" w:semiHidden="0" w:uiPriority="30" w:unhideWhenUsed="0" w:qFormat="1"/>
+    <w:lsdException w:name="Medium List 2 Accent 1" w:semiHidden="0" w:uiPriority="66" w:unhideWhenUsed="0"/>
+    <w:lsdException w:name="Medium Grid 1 Accent 1" w:semiHidden="0" w:uiPriority="67" w:unhideWhenUsed="0"/>
+    <w:lsdException w:name="Medium Grid 2 Accent 1" w:semiHidden="0" w:uiPriority="68" w:unhideWhenUsed="0"/>
+    <w:lsdException w:name="Medium Grid 3 Accent 1" w:semiHidden="0" w:uiPriority="69" w:unhideWhenUsed="0"/>
+    <w:lsdException w:name="Dark List Accent 1" w:semiHidden="0" w:uiPriority="70" w:unhideWhenUsed="0"/>
+    <w:lsdException w:name="Colorful Shading Accent 1" w:semiHidden="0" w:uiPriority="71" w:unhideWhenUsed="0"/>
+    <w:lsdException w:name="Colorful List Accent 1" w:semiHidden="0" w:uiPriority="72" w:unhideWhenUsed="0"/>
+    <w:lsdException w:name="Colorful Grid Accent 1" w:semiHidden="0" w:uiPriority="73" w:unhideWhenUsed="0"/>
+    <w:lsdException w:name="Light Shading Accent 2" w:semiHidden="0" w:uiPriority="60" w:unhideWhenUsed="0"/>
+    <w:lsdException w:name="Light List Accent 2" w:semiHidden="0" w:uiPriority="61" w:unhideWhenUsed="0"/>
+    <w:lsdException w:name="Light Grid Accent 2" w:semiHidden="0" w:uiPriority="62" w:unhideWhenUsed="0"/>
+    <w:lsdException w:name="Medium Shading 1 Accent 2" w:semiHidden="0" w:uiPriority="63" w:unhideWhenUsed="0"/>
+    <w:lsdException w:name="Medium Shading 2 Accent 2" w:semiHidden="0" w:uiPriority="64" w:unhideWhenUsed="0"/>
+    <w:lsdException w:name="Medium List 1 Accent 2" w:semiHidden="0" w:uiPriority="65" w:unhideWhenUsed="0"/>
+    <w:lsdException w:name="Medium List 2 Accent 2" w:semiHidden="0" w:uiPriority="66" w:unhideWhenUsed="0"/>
+    <w:lsdException w:name="Medium Grid 1 Accent 2" w:semiHidden="0" w:uiPriority="67" w:unhideWhenUsed="0"/>
+    <w:lsdException w:name="Medium Grid 2 Accent 2" w:semiHidden="0" w:uiPriority="68" w:unhideWhenUsed="0"/>
+    <w:lsdException w:name="Medium Grid 3 Accent 2" w:semiHidden="0" w:uiPriority="69" w:unhideWhenUsed="0"/>
+    <w:lsdException w:name="Dark List Accent 2" w:semiHidden="0" w:uiPriority="70" w:unhideWhenUsed="0"/>
+    <w:lsdException w:name="Colorful Shading Accent 2" w:semiHidden="0" w:uiPriority="71" w:unhideWhenUsed="0"/>
+    <w:lsdException w:name="Colorful List Accent 2" w:semiHidden="0" w:uiPriority="72" w:unhideWhenUsed="0"/>
+    <w:lsdException w:name="Colorful Grid Accent 2" w:semiHidden="0" w:uiPriority="73" w:unhideWhenUsed="0"/>
+    <w:lsdException w:name="Light Shading Accent 3" w:semiHidden="0" w:uiPriority="60" w:unhideWhenUsed="0"/>
+    <w:lsdException w:name="Light List Accent 3" w:semiHidden="0" w:uiPriority="61" w:unhideWhenUsed="0"/>
+    <w:lsdException w:name="Light Grid Accent 3" w:semiHidden="0" w:uiPriority="62" w:unhideWhenUsed="0"/>
+    <w:lsdException w:name="Medium Shading 1 Accent 3" w:semiHidden="0" w:uiPriority="63" w:unhideWhenUsed="0"/>
+    <w:lsdException w:name="Medium Shading 2 Accent 3" w:semiHidden="0" w:uiPriority="64" w:unhideWhenUsed="0"/>
+    <w:lsdException w:name="Medium List 1 Accent 3" w:semiHidden="0" w:uiPriority="65" w:unhideWhenUsed="0"/>
+    <w:lsdException w:name="Medium List 2 Accent 3" w:semiHidden="0" w:uiPriority="66" w:unhideWhenUsed="0"/>
+    <w:lsdException w:name="Medium Grid 1 Accent 3" w:semiHidden="0" w:uiPriority="67" w:unhideWhenUsed="0"/>
+    <w:lsdException w:name="Medium Grid 2 Accent 3" w:semiHidden="0" w:uiPriority="68" w:unhideWhenUsed="0"/>
+    <w:lsdException w:name="Medium Grid 3 Accent 3" w:semiHidden="0" w:uiPriority="69" w:unhideWhenUsed="0"/>
+    <w:lsdException w:name="Dark List Accent 3" w:semiHidden="0" w:uiPriority="70" w:unhideWhenUsed="0"/>
+    <w:lsdException w:name="Colorful Shading Accent 3" w:semiHidden="0" w:uiPriority="71" w:unhideWhenUsed="0"/>
+    <w:lsdException w:name="Colorful List Accent 3" w:semiHidden="0" w:uiPriority="72" w:unhideWhenUsed="0"/>
+    <w:lsdException w:name="Colorful Grid Accent 3" w:semiHidden="0" w:uiPriority="73" w:unhideWhenUsed="0"/>
+    <w:lsdException w:name="Light Shading Accent 4" w:semiHidden="0" w:uiPriority="60" w:unhideWhenUsed="0"/>
+    <w:lsdException w:name="Light List Accent 4" w:semiHidden="0" w:uiPriority="61" w:unhideWhenUsed="0"/>
+    <w:lsdException w:name="Light Grid Accent 4" w:semiHidden="0" w:uiPriority="62" w:unhideWhenUsed="0"/>
+    <w:lsdException w:name="Medium Shading 1 Accent 4" w:semiHidden="0" w:uiPriority="63" w:unhideWhenUsed="0"/>
+    <w:lsdException w:name="Medium Shading 2 Accent 4" w:semiHidden="0" w:uiPriority="64" w:unhideWhenUsed="0"/>
+    <w:lsdException w:name="Medium List 1 Accent 4" w:semiHidden="0" w:uiPriority="65" w:unhideWhenUsed="0"/>
+    <w:lsdException w:name="Medium List 2 Accent 4" w:semiHidden="0" w:uiPriority="66" w:unhideWhenUsed="0"/>
+    <w:lsdException w:name="Medium Grid 1 Accent 4" w:semiHidden="0" w:uiPriority="67" w:unhideWhenUsed="0"/>
+    <w:lsdException w:name="Medium Grid 2 Accent 4" w:semiHidden="0" w:uiPriority="68" w:unhideWhenUsed="0"/>
+    <w:lsdException w:name="Medium Grid 3 Accent 4" w:semiHidden="0" w:uiPriority="69" w:unhideWhenUsed="0"/>
+    <w:lsdException w:name="Dark List Accent 4" w:semiHidden="0" w:uiPriority="70" w:unhideWhenUsed="0"/>
+    <w:lsdException w:name="Colorful Shading Accent 4" w:semiHidden="0" w:uiPriority="71" w:unhideWhenUsed="0"/>
+    <w:lsdException w:name="Colorful List Accent 4" w:semiHidden="0" w:uiPriority="72" w:unhideWhenUsed="0"/>
+    <w:lsdException w:name="Colorful Grid Accent 4" w:semiHidden="0" w:uiPriority="73" w:unhideWhenUsed="0"/>
+    <w:lsdException w:name="Light Shading Accent 5" w:semiHidden="0" w:uiPriority="60" w:unhideWhenUsed="0"/>
+    <w:lsdException w:name="Light List Accent 5" w:semiHidden="0" w:uiPriority="61" w:unhideWhenUsed="0"/>
+    <w:lsdException w:name="Light Grid Accent 5" w:semiHidden="0" w:uiPriority="62" w:unhideWhenUsed="0"/>
+    <w:lsdException w:name="Medium Shading 1 Accent 5" w:semiHidden="0" w:uiPriority="63" w:unhideWhenUsed="0"/>
+    <w:lsdException w:name="Medium Shading 2 Accent 5" w:semiHidden="0" w:uiPriority="64" w:unhideWhenUsed="0"/>
+    <w:lsdException w:name="Medium List 1 Accent 5" w:semiHidden="0" w:uiPriority="65" w:unhideWhenUsed="0"/>
+    <w:lsdException w:name="Medium List 2 Accent 5" w:semiHidden="0" w:uiPriority="66" w:unhideWhenUsed="0"/>
+    <w:lsdException w:name="Medium Grid 1 Accent 5" w:semiHidden="0" w:uiPriority="67" w:unhideWhenUsed="0"/>
+    <w:lsdException w:name="Medium Grid 2 Accent 5" w:semiHidden="0" w:uiPriority="68" w:unhideWhenUsed="0"/>
+    <w:lsdException w:name="Medium Grid 3 Accent 5" w:semiHidden="0" w:uiPriority="69" w:unhideWhenUsed="0"/>
+    <w:lsdException w:name="Dark List Accent 5" w:semiHidden="0" w:uiPriority="70" w:unhideWhenUsed="0"/>
+    <w:lsdException w:name="Colorful Shading Accent 5" w:semiHidden="0" w:uiPriority="71" w:unhideWhenUsed="0"/>
+    <w:lsdException w:name="Colorful List Accent 5" w:semiHidden="0" w:uiPriority="72" w:unhideWhenUsed="0"/>
+    <w:lsdException w:name="Colorful Grid Accent 5" w:semiHidden="0" w:uiPriority="73" w:unhideWhenUsed="0"/>
+    <w:lsdException w:name="Light Shading Accent 6" w:semiHidden="0" w:uiPriority="60" w:unhideWhenUsed="0"/>
+    <w:lsdException w:name="Light List Accent 6" w:semiHidden="0" w:uiPriority="61" w:unhideWhenUsed="0"/>
+    <w:lsdException w:name="Light Grid Accent 6" w:semiHidden="0" w:uiPriority="62" w:unhideWhenUsed="0"/>
+    <w:lsdException w:name="Medium Shading 1 Accent 6" w:semiHidden="0" w:uiPriority="63" w:unhideWhenUsed="0"/>
+    <w:lsdException w:name="Medium Shading 2 Accent 6" w:semiHidden="0" w:uiPriority="64" w:unhideWhenUsed="0"/>
+    <w:lsdException w:name="Medium List 1 Accent 6" w:semiHidden="0" w:uiPriority="65" w:unhideWhenUsed="0"/>
+    <w:lsdException w:name="Medium List 2 Accent 6" w:semiHidden="0" w:uiPriority="66" w:unhideWhenUsed="0"/>
+    <w:lsdException w:name="Medium Grid 1 Accent 6" w:semiHidden="0" w:uiPriority="67" w:unhideWhenUsed="0"/>
+    <w:lsdException w:name="Medium Grid 2 Accent 6" w:semiHidden="0" w:uiPriority="68" w:unhideWhenUsed="0"/>
+    <w:lsdException w:name="Medium Grid 3 Accent 6" w:semiHidden="0" w:uiPriority="69" w:unhideWhenUsed="0"/>
+    <w:lsdException w:name="Dark List Accent 6" w:semiHidden="0" w:uiPriority="70" w:unhideWhenUsed="0"/>
+    <w:lsdException w:name="Colorful Shading Accent 6" w:semiHidden="0" w:uiPriority="71" w:unhideWhenUsed="0"/>
+    <w:lsdException w:name="Colorful List Accent 6" w:semiHidden="0" w:uiPriority="72" w:unhideWhenUsed="0"/>
+    <w:lsdException w:name="Colorful Grid Accent 6" w:semiHidden="0" w:uiPriority="73" w:unhideWhenUsed="0"/>
+    <w:lsdException w:name="Subtle Emphasis" w:semiHidden="0" w:uiPriority="19" w:unhideWhenUsed="0" w:qFormat="1"/>
+    <w:lsdException w:name="Intense Emphasis" w:semiHidden="0" w:uiPriority="21" w:unhideWhenUsed="0" w:qFormat="1"/>
+    <w:lsdException w:name="Subtle Reference" w:semiHidden="0" w:uiPriority="31" w:unhideWhenUsed="0" w:qFormat="1"/>
+    <w:lsdException w:name="Intense Reference" w:semiHidden="0" w:uiPriority="32" w:unhideWhenUsed="0" w:qFormat="1"/>
+    <w:lsdException w:name="Book Title" w:semiHidden="0" w:uiPriority="33" w:unhideWhenUsed="0" w:qFormat="1"/>
+    <w:lsdException w:name="Bibliography" w:uiPriority="37"/>
+    <w:lsdException w:name="TOC Heading" w:uiPriority="39" w:qFormat="1"/>
   </w:latentStyles>
-  <w:style w:type="paragraph" w:default="1" w:styleId="Standard">
+  <w:style w:type="paragraph" w:default="1" w:styleId="Normal">
     <w:name w:val="Normal"/>
     <w:qFormat/>
     <w:pPr>
@@ -2565,10 +2356,10 @@
       <w:lang w:val="en-US" w:eastAsia="en-US"/>
     </w:rPr>
   </w:style>
-  <w:style w:type="paragraph" w:styleId="berschrift1">
+  <w:style w:type="paragraph" w:styleId="Heading1">
     <w:name w:val="heading 1"/>
-    <w:basedOn w:val="Standard"/>
-    <w:next w:val="Standard"/>
+    <w:basedOn w:val="Normal"/>
+    <w:next w:val="Normal"/>
     <w:qFormat/>
     <w:pPr>
       <w:keepNext/>
@@ -2585,10 +2376,10 @@
       <w:sz w:val="24"/>
     </w:rPr>
   </w:style>
-  <w:style w:type="paragraph" w:styleId="berschrift2">
+  <w:style w:type="paragraph" w:styleId="Heading2">
     <w:name w:val="heading 2"/>
-    <w:basedOn w:val="berschrift1"/>
-    <w:next w:val="Standard"/>
+    <w:basedOn w:val="Heading1"/>
+    <w:next w:val="Normal"/>
     <w:qFormat/>
     <w:pPr>
       <w:numPr>
@@ -2600,10 +2391,10 @@
       <w:sz w:val="20"/>
     </w:rPr>
   </w:style>
-  <w:style w:type="paragraph" w:styleId="berschrift3">
+  <w:style w:type="paragraph" w:styleId="Heading3">
     <w:name w:val="heading 3"/>
-    <w:basedOn w:val="berschrift1"/>
-    <w:next w:val="Standard"/>
+    <w:basedOn w:val="Heading1"/>
+    <w:next w:val="Normal"/>
     <w:qFormat/>
     <w:pPr>
       <w:numPr>
@@ -2617,10 +2408,10 @@
       <w:sz w:val="20"/>
     </w:rPr>
   </w:style>
-  <w:style w:type="paragraph" w:styleId="berschrift4">
+  <w:style w:type="paragraph" w:styleId="Heading4">
     <w:name w:val="heading 4"/>
-    <w:basedOn w:val="berschrift1"/>
-    <w:next w:val="Standard"/>
+    <w:basedOn w:val="Heading1"/>
+    <w:next w:val="Normal"/>
     <w:qFormat/>
     <w:pPr>
       <w:numPr>
@@ -2633,10 +2424,10 @@
       <w:sz w:val="20"/>
     </w:rPr>
   </w:style>
-  <w:style w:type="paragraph" w:styleId="berschrift5">
+  <w:style w:type="paragraph" w:styleId="Heading5">
     <w:name w:val="heading 5"/>
-    <w:basedOn w:val="Standard"/>
-    <w:next w:val="Standard"/>
+    <w:basedOn w:val="Normal"/>
+    <w:next w:val="Normal"/>
     <w:qFormat/>
     <w:pPr>
       <w:numPr>
@@ -2651,10 +2442,10 @@
       <w:sz w:val="22"/>
     </w:rPr>
   </w:style>
-  <w:style w:type="paragraph" w:styleId="berschrift6">
+  <w:style w:type="paragraph" w:styleId="Heading6">
     <w:name w:val="heading 6"/>
-    <w:basedOn w:val="Standard"/>
-    <w:next w:val="Standard"/>
+    <w:basedOn w:val="Normal"/>
+    <w:next w:val="Normal"/>
     <w:qFormat/>
     <w:pPr>
       <w:numPr>
@@ -2670,10 +2461,10 @@
       <w:sz w:val="22"/>
     </w:rPr>
   </w:style>
-  <w:style w:type="paragraph" w:styleId="berschrift7">
+  <w:style w:type="paragraph" w:styleId="Heading7">
     <w:name w:val="heading 7"/>
-    <w:basedOn w:val="Standard"/>
-    <w:next w:val="Standard"/>
+    <w:basedOn w:val="Normal"/>
+    <w:next w:val="Normal"/>
     <w:qFormat/>
     <w:pPr>
       <w:numPr>
@@ -2685,10 +2476,10 @@
       <w:outlineLvl w:val="6"/>
     </w:pPr>
   </w:style>
-  <w:style w:type="paragraph" w:styleId="berschrift8">
+  <w:style w:type="paragraph" w:styleId="Heading8">
     <w:name w:val="heading 8"/>
-    <w:basedOn w:val="Standard"/>
-    <w:next w:val="Standard"/>
+    <w:basedOn w:val="Normal"/>
+    <w:next w:val="Normal"/>
     <w:qFormat/>
     <w:pPr>
       <w:numPr>
@@ -2703,10 +2494,10 @@
       <w:i/>
     </w:rPr>
   </w:style>
-  <w:style w:type="paragraph" w:styleId="berschrift9">
+  <w:style w:type="paragraph" w:styleId="Heading9">
     <w:name w:val="heading 9"/>
-    <w:basedOn w:val="Standard"/>
-    <w:next w:val="Standard"/>
+    <w:basedOn w:val="Normal"/>
+    <w:next w:val="Normal"/>
     <w:qFormat/>
     <w:pPr>
       <w:numPr>
@@ -2723,13 +2514,13 @@
       <w:sz w:val="18"/>
     </w:rPr>
   </w:style>
-  <w:style w:type="character" w:default="1" w:styleId="Absatz-Standardschriftart">
+  <w:style w:type="character" w:default="1" w:styleId="DefaultParagraphFont">
     <w:name w:val="Default Paragraph Font"/>
     <w:uiPriority w:val="1"/>
     <w:semiHidden/>
     <w:unhideWhenUsed/>
   </w:style>
-  <w:style w:type="table" w:default="1" w:styleId="NormaleTabelle">
+  <w:style w:type="table" w:default="1" w:styleId="TableNormal">
     <w:name w:val="Normal Table"/>
     <w:uiPriority w:val="99"/>
     <w:semiHidden/>
@@ -2744,7 +2535,7 @@
       </w:tblCellMar>
     </w:tblPr>
   </w:style>
-  <w:style w:type="numbering" w:default="1" w:styleId="KeineListe">
+  <w:style w:type="numbering" w:default="1" w:styleId="NoList">
     <w:name w:val="No List"/>
     <w:uiPriority w:val="99"/>
     <w:semiHidden/>
@@ -2752,7 +2543,7 @@
   </w:style>
   <w:style w:type="paragraph" w:customStyle="1" w:styleId="Paragraph2">
     <w:name w:val="Paragraph2"/>
-    <w:basedOn w:val="Standard"/>
+    <w:basedOn w:val="Normal"/>
     <w:pPr>
       <w:spacing w:before="80"/>
       <w:ind w:left="720"/>
@@ -2763,10 +2554,10 @@
       <w:lang w:val="en-AU"/>
     </w:rPr>
   </w:style>
-  <w:style w:type="paragraph" w:styleId="Titel">
+  <w:style w:type="paragraph" w:styleId="Title">
     <w:name w:val="Title"/>
-    <w:basedOn w:val="Standard"/>
-    <w:next w:val="Standard"/>
+    <w:basedOn w:val="Normal"/>
+    <w:next w:val="Normal"/>
     <w:qFormat/>
     <w:pPr>
       <w:spacing w:line="240" w:lineRule="auto"/>
@@ -2778,9 +2569,9 @@
       <w:sz w:val="36"/>
     </w:rPr>
   </w:style>
-  <w:style w:type="paragraph" w:styleId="Untertitel">
+  <w:style w:type="paragraph" w:styleId="Subtitle">
     <w:name w:val="Subtitle"/>
-    <w:basedOn w:val="Standard"/>
+    <w:basedOn w:val="Normal"/>
     <w:qFormat/>
     <w:pPr>
       <w:spacing w:after="60"/>
@@ -2793,18 +2584,18 @@
       <w:lang w:val="en-AU"/>
     </w:rPr>
   </w:style>
-  <w:style w:type="paragraph" w:styleId="Standardeinzug">
+  <w:style w:type="paragraph" w:styleId="NormalIndent">
     <w:name w:val="Normal Indent"/>
-    <w:basedOn w:val="Standard"/>
+    <w:basedOn w:val="Normal"/>
     <w:semiHidden/>
     <w:pPr>
       <w:ind w:left="900" w:hanging="900"/>
     </w:pPr>
   </w:style>
-  <w:style w:type="paragraph" w:styleId="Verzeichnis1">
+  <w:style w:type="paragraph" w:styleId="TOC1">
     <w:name w:val="toc 1"/>
-    <w:basedOn w:val="Standard"/>
-    <w:next w:val="Standard"/>
+    <w:basedOn w:val="Normal"/>
+    <w:next w:val="Normal"/>
     <w:uiPriority w:val="39"/>
     <w:pPr>
       <w:tabs>
@@ -2814,10 +2605,10 @@
       <w:ind w:right="720"/>
     </w:pPr>
   </w:style>
-  <w:style w:type="paragraph" w:styleId="Verzeichnis2">
+  <w:style w:type="paragraph" w:styleId="TOC2">
     <w:name w:val="toc 2"/>
-    <w:basedOn w:val="Standard"/>
-    <w:next w:val="Standard"/>
+    <w:basedOn w:val="Normal"/>
+    <w:next w:val="Normal"/>
     <w:uiPriority w:val="39"/>
     <w:pPr>
       <w:tabs>
@@ -2826,10 +2617,10 @@
       <w:ind w:left="432" w:right="720"/>
     </w:pPr>
   </w:style>
-  <w:style w:type="paragraph" w:styleId="Verzeichnis3">
+  <w:style w:type="paragraph" w:styleId="TOC3">
     <w:name w:val="toc 3"/>
-    <w:basedOn w:val="Standard"/>
-    <w:next w:val="Standard"/>
+    <w:basedOn w:val="Normal"/>
+    <w:next w:val="Normal"/>
     <w:semiHidden/>
     <w:pPr>
       <w:tabs>
@@ -2839,9 +2630,9 @@
       <w:ind w:left="864"/>
     </w:pPr>
   </w:style>
-  <w:style w:type="paragraph" w:styleId="Kopfzeile">
+  <w:style w:type="paragraph" w:styleId="Header">
     <w:name w:val="header"/>
-    <w:basedOn w:val="Standard"/>
+    <w:basedOn w:val="Normal"/>
     <w:semiHidden/>
     <w:pPr>
       <w:tabs>
@@ -2850,9 +2641,9 @@
       </w:tabs>
     </w:pPr>
   </w:style>
-  <w:style w:type="paragraph" w:styleId="Fuzeile">
+  <w:style w:type="paragraph" w:styleId="Footer">
     <w:name w:val="footer"/>
-    <w:basedOn w:val="Standard"/>
+    <w:basedOn w:val="Normal"/>
     <w:semiHidden/>
     <w:pPr>
       <w:tabs>
@@ -2861,14 +2652,14 @@
       </w:tabs>
     </w:pPr>
   </w:style>
-  <w:style w:type="character" w:styleId="Seitenzahl">
+  <w:style w:type="character" w:styleId="PageNumber">
     <w:name w:val="page number"/>
-    <w:basedOn w:val="Absatz-Standardschriftart"/>
+    <w:basedOn w:val="DefaultParagraphFont"/>
     <w:semiHidden/>
   </w:style>
   <w:style w:type="paragraph" w:customStyle="1" w:styleId="Paragraph3">
     <w:name w:val="Paragraph3"/>
-    <w:basedOn w:val="Standard"/>
+    <w:basedOn w:val="Normal"/>
     <w:pPr>
       <w:spacing w:before="80" w:line="240" w:lineRule="auto"/>
       <w:ind w:left="1530"/>
@@ -2877,7 +2668,7 @@
   </w:style>
   <w:style w:type="paragraph" w:customStyle="1" w:styleId="Paragraph4">
     <w:name w:val="Paragraph4"/>
-    <w:basedOn w:val="Standard"/>
+    <w:basedOn w:val="Normal"/>
     <w:pPr>
       <w:spacing w:before="80" w:line="240" w:lineRule="auto"/>
       <w:ind w:left="2250"/>
@@ -2886,15 +2677,15 @@
   </w:style>
   <w:style w:type="paragraph" w:customStyle="1" w:styleId="Tabletext">
     <w:name w:val="Tabletext"/>
-    <w:basedOn w:val="Standard"/>
+    <w:basedOn w:val="Normal"/>
     <w:pPr>
       <w:keepLines/>
       <w:spacing w:after="120"/>
     </w:pPr>
   </w:style>
-  <w:style w:type="paragraph" w:styleId="Textkrper">
+  <w:style w:type="paragraph" w:styleId="BodyText">
     <w:name w:val="Body Text"/>
-    <w:basedOn w:val="Standard"/>
+    <w:basedOn w:val="Normal"/>
     <w:semiHidden/>
     <w:pPr>
       <w:keepLines/>
@@ -2902,55 +2693,55 @@
       <w:ind w:left="720"/>
     </w:pPr>
   </w:style>
-  <w:style w:type="paragraph" w:styleId="Verzeichnis4">
+  <w:style w:type="paragraph" w:styleId="TOC4">
     <w:name w:val="toc 4"/>
-    <w:basedOn w:val="Standard"/>
-    <w:next w:val="Standard"/>
+    <w:basedOn w:val="Normal"/>
+    <w:next w:val="Normal"/>
     <w:semiHidden/>
     <w:pPr>
       <w:ind w:left="600"/>
     </w:pPr>
   </w:style>
-  <w:style w:type="paragraph" w:styleId="Verzeichnis5">
+  <w:style w:type="paragraph" w:styleId="TOC5">
     <w:name w:val="toc 5"/>
-    <w:basedOn w:val="Standard"/>
-    <w:next w:val="Standard"/>
+    <w:basedOn w:val="Normal"/>
+    <w:next w:val="Normal"/>
     <w:semiHidden/>
     <w:pPr>
       <w:ind w:left="800"/>
     </w:pPr>
   </w:style>
-  <w:style w:type="paragraph" w:styleId="Verzeichnis6">
+  <w:style w:type="paragraph" w:styleId="TOC6">
     <w:name w:val="toc 6"/>
-    <w:basedOn w:val="Standard"/>
-    <w:next w:val="Standard"/>
+    <w:basedOn w:val="Normal"/>
+    <w:next w:val="Normal"/>
     <w:semiHidden/>
     <w:pPr>
       <w:ind w:left="1000"/>
     </w:pPr>
   </w:style>
-  <w:style w:type="paragraph" w:styleId="Verzeichnis7">
+  <w:style w:type="paragraph" w:styleId="TOC7">
     <w:name w:val="toc 7"/>
-    <w:basedOn w:val="Standard"/>
-    <w:next w:val="Standard"/>
+    <w:basedOn w:val="Normal"/>
+    <w:next w:val="Normal"/>
     <w:semiHidden/>
     <w:pPr>
       <w:ind w:left="1200"/>
     </w:pPr>
   </w:style>
-  <w:style w:type="paragraph" w:styleId="Verzeichnis8">
+  <w:style w:type="paragraph" w:styleId="TOC8">
     <w:name w:val="toc 8"/>
-    <w:basedOn w:val="Standard"/>
-    <w:next w:val="Standard"/>
+    <w:basedOn w:val="Normal"/>
+    <w:next w:val="Normal"/>
     <w:semiHidden/>
     <w:pPr>
       <w:ind w:left="1400"/>
     </w:pPr>
   </w:style>
-  <w:style w:type="paragraph" w:styleId="Verzeichnis9">
+  <w:style w:type="paragraph" w:styleId="TOC9">
     <w:name w:val="toc 9"/>
-    <w:basedOn w:val="Standard"/>
-    <w:next w:val="Standard"/>
+    <w:basedOn w:val="Normal"/>
+    <w:next w:val="Normal"/>
     <w:semiHidden/>
     <w:pPr>
       <w:ind w:left="1600"/>
@@ -2958,14 +2749,14 @@
   </w:style>
   <w:style w:type="paragraph" w:customStyle="1" w:styleId="Bullet1">
     <w:name w:val="Bullet1"/>
-    <w:basedOn w:val="Standard"/>
+    <w:basedOn w:val="Normal"/>
     <w:pPr>
       <w:ind w:left="720" w:hanging="432"/>
     </w:pPr>
   </w:style>
   <w:style w:type="paragraph" w:customStyle="1" w:styleId="Bullet2">
     <w:name w:val="Bullet2"/>
-    <w:basedOn w:val="Standard"/>
+    <w:basedOn w:val="Normal"/>
     <w:pPr>
       <w:ind w:left="1440" w:hanging="360"/>
     </w:pPr>
@@ -2973,9 +2764,9 @@
       <w:color w:val="000080"/>
     </w:rPr>
   </w:style>
-  <w:style w:type="paragraph" w:styleId="Dokumentstruktur">
+  <w:style w:type="paragraph" w:styleId="DocumentMap">
     <w:name w:val="Document Map"/>
-    <w:basedOn w:val="Standard"/>
+    <w:basedOn w:val="Normal"/>
     <w:semiHidden/>
     <w:pPr>
       <w:shd w:val="clear" w:color="auto" w:fill="000080"/>
@@ -2984,18 +2775,18 @@
       <w:rFonts w:ascii="Tahoma" w:hAnsi="Tahoma"/>
     </w:rPr>
   </w:style>
-  <w:style w:type="character" w:styleId="Funotenzeichen">
+  <w:style w:type="character" w:styleId="FootnoteReference">
     <w:name w:val="footnote reference"/>
-    <w:basedOn w:val="Absatz-Standardschriftart"/>
+    <w:basedOn w:val="DefaultParagraphFont"/>
     <w:semiHidden/>
     <w:rPr>
       <w:sz w:val="20"/>
       <w:vertAlign w:val="superscript"/>
     </w:rPr>
   </w:style>
-  <w:style w:type="paragraph" w:styleId="Funotentext">
+  <w:style w:type="paragraph" w:styleId="FootnoteText">
     <w:name w:val="footnote text"/>
-    <w:basedOn w:val="Standard"/>
+    <w:basedOn w:val="Normal"/>
     <w:semiHidden/>
     <w:pPr>
       <w:keepNext/>
@@ -3013,7 +2804,7 @@
   </w:style>
   <w:style w:type="paragraph" w:customStyle="1" w:styleId="MainTitle">
     <w:name w:val="Main Title"/>
-    <w:basedOn w:val="Standard"/>
+    <w:basedOn w:val="Normal"/>
     <w:pPr>
       <w:spacing w:before="480" w:after="60" w:line="240" w:lineRule="auto"/>
       <w:jc w:val="center"/>
@@ -3027,24 +2818,24 @@
   </w:style>
   <w:style w:type="paragraph" w:customStyle="1" w:styleId="Paragraph1">
     <w:name w:val="Paragraph1"/>
-    <w:basedOn w:val="Standard"/>
+    <w:basedOn w:val="Normal"/>
     <w:pPr>
       <w:spacing w:before="80" w:line="240" w:lineRule="auto"/>
       <w:jc w:val="both"/>
     </w:pPr>
   </w:style>
-  <w:style w:type="paragraph" w:styleId="Textkrper2">
+  <w:style w:type="paragraph" w:styleId="BodyText2">
     <w:name w:val="Body Text 2"/>
-    <w:basedOn w:val="Standard"/>
+    <w:basedOn w:val="Normal"/>
     <w:semiHidden/>
     <w:rPr>
       <w:i/>
       <w:color w:val="0000FF"/>
     </w:rPr>
   </w:style>
-  <w:style w:type="paragraph" w:styleId="Textkrper-Zeileneinzug">
+  <w:style w:type="paragraph" w:styleId="BodyTextIndent">
     <w:name w:val="Body Text Indent"/>
-    <w:basedOn w:val="Standard"/>
+    <w:basedOn w:val="Normal"/>
     <w:semiHidden/>
     <w:pPr>
       <w:ind w:left="720"/>
@@ -3057,7 +2848,7 @@
   </w:style>
   <w:style w:type="paragraph" w:customStyle="1" w:styleId="Body">
     <w:name w:val="Body"/>
-    <w:basedOn w:val="Standard"/>
+    <w:basedOn w:val="Normal"/>
     <w:pPr>
       <w:widowControl/>
       <w:spacing w:before="120" w:line="240" w:lineRule="auto"/>
@@ -3069,7 +2860,7 @@
   </w:style>
   <w:style w:type="paragraph" w:customStyle="1" w:styleId="Bullet">
     <w:name w:val="Bullet"/>
-    <w:basedOn w:val="Standard"/>
+    <w:basedOn w:val="Normal"/>
     <w:pPr>
       <w:widowControl/>
       <w:tabs>
@@ -3086,8 +2877,8 @@
   </w:style>
   <w:style w:type="paragraph" w:customStyle="1" w:styleId="InfoBlue">
     <w:name w:val="InfoBlue"/>
-    <w:basedOn w:val="Standard"/>
-    <w:next w:val="Textkrper"/>
+    <w:basedOn w:val="Normal"/>
+    <w:next w:val="BodyText"/>
     <w:autoRedefine/>
     <w:pPr>
       <w:spacing w:after="120"/>
@@ -3100,16 +2891,16 @@
   </w:style>
   <w:style w:type="character" w:styleId="Hyperlink">
     <w:name w:val="Hyperlink"/>
-    <w:basedOn w:val="Absatz-Standardschriftart"/>
+    <w:basedOn w:val="DefaultParagraphFont"/>
     <w:semiHidden/>
     <w:rPr>
       <w:color w:val="0000FF"/>
       <w:u w:val="single"/>
     </w:rPr>
   </w:style>
-  <w:style w:type="paragraph" w:styleId="StandardWeb">
+  <w:style w:type="paragraph" w:styleId="NormalWeb">
     <w:name w:val="Normal (Web)"/>
-    <w:basedOn w:val="Standard"/>
+    <w:basedOn w:val="Normal"/>
     <w:semiHidden/>
     <w:pPr>
       <w:widowControl/>
@@ -3120,10 +2911,10 @@
       <w:szCs w:val="24"/>
     </w:rPr>
   </w:style>
-  <w:style w:type="paragraph" w:styleId="Sprechblasentext">
+  <w:style w:type="paragraph" w:styleId="BalloonText">
     <w:name w:val="Balloon Text"/>
-    <w:basedOn w:val="Standard"/>
-    <w:link w:val="SprechblasentextZchn"/>
+    <w:basedOn w:val="Normal"/>
+    <w:link w:val="BalloonTextChar"/>
     <w:uiPriority w:val="99"/>
     <w:semiHidden/>
     <w:unhideWhenUsed/>
@@ -3137,10 +2928,10 @@
       <w:szCs w:val="16"/>
     </w:rPr>
   </w:style>
-  <w:style w:type="character" w:customStyle="1" w:styleId="SprechblasentextZchn">
-    <w:name w:val="Sprechblasentext Zchn"/>
-    <w:basedOn w:val="Absatz-Standardschriftart"/>
-    <w:link w:val="Sprechblasentext"/>
+  <w:style w:type="character" w:customStyle="1" w:styleId="BalloonTextChar">
+    <w:name w:val="Balloon Text Char"/>
+    <w:basedOn w:val="DefaultParagraphFont"/>
+    <w:link w:val="BalloonText"/>
     <w:uiPriority w:val="99"/>
     <w:semiHidden/>
     <w:rsid w:val="00AE5BEC"/>
@@ -3151,9 +2942,771 @@
       <w:lang w:val="en-US" w:eastAsia="en-US"/>
     </w:rPr>
   </w:style>
-  <w:style w:type="character" w:styleId="BesuchterHyperlink">
+  <w:style w:type="character" w:styleId="FollowedHyperlink">
     <w:name w:val="FollowedHyperlink"/>
-    <w:basedOn w:val="Absatz-Standardschriftart"/>
+    <w:basedOn w:val="DefaultParagraphFont"/>
+    <w:uiPriority w:val="99"/>
+    <w:semiHidden/>
+    <w:unhideWhenUsed/>
+    <w:rsid w:val="00B42A25"/>
+    <w:rPr>
+      <w:color w:val="800080" w:themeColor="followedHyperlink"/>
+      <w:u w:val="single"/>
+    </w:rPr>
+  </w:style>
+</w:styles>
+</file>
+
+<file path=word/stylesWithEffects.xml><?xml version="1.0" encoding="utf-8"?>
+<w:styles xmlns:wpc="http://schemas.microsoft.com/office/word/2010/wordprocessingCanvas" xmlns:mc="http://schemas.openxmlformats.org/markup-compatibility/2006" xmlns:o="urn:schemas-microsoft-com:office:office" xmlns:r="http://schemas.openxmlformats.org/officeDocument/2006/relationships" xmlns:m="http://schemas.openxmlformats.org/officeDocument/2006/math" xmlns:v="urn:schemas-microsoft-com:vml" xmlns:wp14="http://schemas.microsoft.com/office/word/2010/wordprocessingDrawing" xmlns:wp="http://schemas.openxmlformats.org/drawingml/2006/wordprocessingDrawing" xmlns:w10="urn:schemas-microsoft-com:office:word" xmlns:w="http://schemas.openxmlformats.org/wordprocessingml/2006/main" xmlns:w14="http://schemas.microsoft.com/office/word/2010/wordml" xmlns:wpg="http://schemas.microsoft.com/office/word/2010/wordprocessingGroup" xmlns:wpi="http://schemas.microsoft.com/office/word/2010/wordprocessingInk" xmlns:wne="http://schemas.microsoft.com/office/word/2006/wordml" xmlns:wps="http://schemas.microsoft.com/office/word/2010/wordprocessingShape" mc:Ignorable="w14 wp14">
+  <w:docDefaults>
+    <w:rPrDefault>
+      <w:rPr>
+        <w:rFonts w:ascii="Times New Roman" w:eastAsia="Times New Roman" w:hAnsi="Times New Roman" w:cs="Times New Roman"/>
+        <w:lang w:val="de-DE" w:eastAsia="de-DE" w:bidi="ar-SA"/>
+      </w:rPr>
+    </w:rPrDefault>
+    <w:pPrDefault/>
+  </w:docDefaults>
+  <w:latentStyles w:defLockedState="0" w:defUIPriority="99" w:defSemiHidden="1" w:defUnhideWhenUsed="1" w:defQFormat="0" w:count="267">
+    <w:lsdException w:name="Normal" w:semiHidden="0" w:uiPriority="0" w:unhideWhenUsed="0" w:qFormat="1"/>
+    <w:lsdException w:name="heading 1" w:semiHidden="0" w:uiPriority="9" w:unhideWhenUsed="0" w:qFormat="1"/>
+    <w:lsdException w:name="heading 2" w:semiHidden="0" w:uiPriority="9" w:unhideWhenUsed="0" w:qFormat="1"/>
+    <w:lsdException w:name="heading 3" w:semiHidden="0" w:uiPriority="9" w:unhideWhenUsed="0" w:qFormat="1"/>
+    <w:lsdException w:name="heading 4" w:semiHidden="0" w:uiPriority="9" w:unhideWhenUsed="0" w:qFormat="1"/>
+    <w:lsdException w:name="heading 5" w:semiHidden="0" w:uiPriority="9" w:unhideWhenUsed="0" w:qFormat="1"/>
+    <w:lsdException w:name="heading 6" w:semiHidden="0" w:uiPriority="9" w:unhideWhenUsed="0" w:qFormat="1"/>
+    <w:lsdException w:name="heading 7" w:semiHidden="0" w:uiPriority="9" w:unhideWhenUsed="0" w:qFormat="1"/>
+    <w:lsdException w:name="heading 8" w:semiHidden="0" w:uiPriority="9" w:unhideWhenUsed="0" w:qFormat="1"/>
+    <w:lsdException w:name="heading 9" w:semiHidden="0" w:uiPriority="9" w:unhideWhenUsed="0" w:qFormat="1"/>
+    <w:lsdException w:name="toc 1" w:uiPriority="39"/>
+    <w:lsdException w:name="toc 2" w:uiPriority="39"/>
+    <w:lsdException w:name="toc 3" w:uiPriority="39"/>
+    <w:lsdException w:name="toc 4" w:uiPriority="39"/>
+    <w:lsdException w:name="toc 5" w:uiPriority="39"/>
+    <w:lsdException w:name="toc 6" w:uiPriority="39"/>
+    <w:lsdException w:name="toc 7" w:uiPriority="39"/>
+    <w:lsdException w:name="toc 8" w:uiPriority="39"/>
+    <w:lsdException w:name="toc 9" w:uiPriority="39"/>
+    <w:lsdException w:name="caption" w:uiPriority="35" w:qFormat="1"/>
+    <w:lsdException w:name="Title" w:semiHidden="0" w:uiPriority="10" w:unhideWhenUsed="0" w:qFormat="1"/>
+    <w:lsdException w:name="Default Paragraph Font" w:uiPriority="1"/>
+    <w:lsdException w:name="Subtitle" w:semiHidden="0" w:uiPriority="11" w:unhideWhenUsed="0" w:qFormat="1"/>
+    <w:lsdException w:name="Strong" w:semiHidden="0" w:uiPriority="22" w:unhideWhenUsed="0" w:qFormat="1"/>
+    <w:lsdException w:name="Emphasis" w:semiHidden="0" w:uiPriority="20" w:unhideWhenUsed="0" w:qFormat="1"/>
+    <w:lsdException w:name="Table Grid" w:semiHidden="0" w:uiPriority="59" w:unhideWhenUsed="0"/>
+    <w:lsdException w:name="Placeholder Text" w:unhideWhenUsed="0"/>
+    <w:lsdException w:name="No Spacing" w:semiHidden="0" w:uiPriority="1" w:unhideWhenUsed="0" w:qFormat="1"/>
+    <w:lsdException w:name="Light Shading" w:semiHidden="0" w:uiPriority="60" w:unhideWhenUsed="0"/>
+    <w:lsdException w:name="Light List" w:semiHidden="0" w:uiPriority="61" w:unhideWhenUsed="0"/>
+    <w:lsdException w:name="Light Grid" w:semiHidden="0" w:uiPriority="62" w:unhideWhenUsed="0"/>
+    <w:lsdException w:name="Medium Shading 1" w:semiHidden="0" w:uiPriority="63" w:unhideWhenUsed="0"/>
+    <w:lsdException w:name="Medium Shading 2" w:semiHidden="0" w:uiPriority="64" w:unhideWhenUsed="0"/>
+    <w:lsdException w:name="Medium List 1" w:semiHidden="0" w:uiPriority="65" w:unhideWhenUsed="0"/>
+    <w:lsdException w:name="Medium List 2" w:semiHidden="0" w:uiPriority="66" w:unhideWhenUsed="0"/>
+    <w:lsdException w:name="Medium Grid 1" w:semiHidden="0" w:uiPriority="67" w:unhideWhenUsed="0"/>
+    <w:lsdException w:name="Medium Grid 2" w:semiHidden="0" w:uiPriority="68" w:unhideWhenUsed="0"/>
+    <w:lsdException w:name="Medium Grid 3" w:semiHidden="0" w:uiPriority="69" w:unhideWhenUsed="0"/>
+    <w:lsdException w:name="Dark List" w:semiHidden="0" w:uiPriority="70" w:unhideWhenUsed="0"/>
+    <w:lsdException w:name="Colorful Shading" w:semiHidden="0" w:uiPriority="71" w:unhideWhenUsed="0"/>
+    <w:lsdException w:name="Colorful List" w:semiHidden="0" w:uiPriority="72" w:unhideWhenUsed="0"/>
+    <w:lsdException w:name="Colorful Grid" w:semiHidden="0" w:uiPriority="73" w:unhideWhenUsed="0"/>
+    <w:lsdException w:name="Light Shading Accent 1" w:semiHidden="0" w:uiPriority="60" w:unhideWhenUsed="0"/>
+    <w:lsdException w:name="Light List Accent 1" w:semiHidden="0" w:uiPriority="61" w:unhideWhenUsed="0"/>
+    <w:lsdException w:name="Light Grid Accent 1" w:semiHidden="0" w:uiPriority="62" w:unhideWhenUsed="0"/>
+    <w:lsdException w:name="Medium Shading 1 Accent 1" w:semiHidden="0" w:uiPriority="63" w:unhideWhenUsed="0"/>
+    <w:lsdException w:name="Medium Shading 2 Accent 1" w:semiHidden="0" w:uiPriority="64" w:unhideWhenUsed="0"/>
+    <w:lsdException w:name="Medium List 1 Accent 1" w:semiHidden="0" w:uiPriority="65" w:unhideWhenUsed="0"/>
+    <w:lsdException w:name="Revision" w:unhideWhenUsed="0"/>
+    <w:lsdException w:name="List Paragraph" w:semiHidden="0" w:uiPriority="34" w:unhideWhenUsed="0" w:qFormat="1"/>
+    <w:lsdException w:name="Quote" w:semiHidden="0" w:uiPriority="29" w:unhideWhenUsed="0" w:qFormat="1"/>
+    <w:lsdException w:name="Intense Quote" w:semiHidden="0" w:uiPriority="30" w:unhideWhenUsed="0" w:qFormat="1"/>
+    <w:lsdException w:name="Medium List 2 Accent 1" w:semiHidden="0" w:uiPriority="66" w:unhideWhenUsed="0"/>
+    <w:lsdException w:name="Medium Grid 1 Accent 1" w:semiHidden="0" w:uiPriority="67" w:unhideWhenUsed="0"/>
+    <w:lsdException w:name="Medium Grid 2 Accent 1" w:semiHidden="0" w:uiPriority="68" w:unhideWhenUsed="0"/>
+    <w:lsdException w:name="Medium Grid 3 Accent 1" w:semiHidden="0" w:uiPriority="69" w:unhideWhenUsed="0"/>
+    <w:lsdException w:name="Dark List Accent 1" w:semiHidden="0" w:uiPriority="70" w:unhideWhenUsed="0"/>
+    <w:lsdException w:name="Colorful Shading Accent 1" w:semiHidden="0" w:uiPriority="71" w:unhideWhenUsed="0"/>
+    <w:lsdException w:name="Colorful List Accent 1" w:semiHidden="0" w:uiPriority="72" w:unhideWhenUsed="0"/>
+    <w:lsdException w:name="Colorful Grid Accent 1" w:semiHidden="0" w:uiPriority="73" w:unhideWhenUsed="0"/>
+    <w:lsdException w:name="Light Shading Accent 2" w:semiHidden="0" w:uiPriority="60" w:unhideWhenUsed="0"/>
+    <w:lsdException w:name="Light List Accent 2" w:semiHidden="0" w:uiPriority="61" w:unhideWhenUsed="0"/>
+    <w:lsdException w:name="Light Grid Accent 2" w:semiHidden="0" w:uiPriority="62" w:unhideWhenUsed="0"/>
+    <w:lsdException w:name="Medium Shading 1 Accent 2" w:semiHidden="0" w:uiPriority="63" w:unhideWhenUsed="0"/>
+    <w:lsdException w:name="Medium Shading 2 Accent 2" w:semiHidden="0" w:uiPriority="64" w:unhideWhenUsed="0"/>
+    <w:lsdException w:name="Medium List 1 Accent 2" w:semiHidden="0" w:uiPriority="65" w:unhideWhenUsed="0"/>
+    <w:lsdException w:name="Medium List 2 Accent 2" w:semiHidden="0" w:uiPriority="66" w:unhideWhenUsed="0"/>
+    <w:lsdException w:name="Medium Grid 1 Accent 2" w:semiHidden="0" w:uiPriority="67" w:unhideWhenUsed="0"/>
+    <w:lsdException w:name="Medium Grid 2 Accent 2" w:semiHidden="0" w:uiPriority="68" w:unhideWhenUsed="0"/>
+    <w:lsdException w:name="Medium Grid 3 Accent 2" w:semiHidden="0" w:uiPriority="69" w:unhideWhenUsed="0"/>
+    <w:lsdException w:name="Dark List Accent 2" w:semiHidden="0" w:uiPriority="70" w:unhideWhenUsed="0"/>
+    <w:lsdException w:name="Colorful Shading Accent 2" w:semiHidden="0" w:uiPriority="71" w:unhideWhenUsed="0"/>
+    <w:lsdException w:name="Colorful List Accent 2" w:semiHidden="0" w:uiPriority="72" w:unhideWhenUsed="0"/>
+    <w:lsdException w:name="Colorful Grid Accent 2" w:semiHidden="0" w:uiPriority="73" w:unhideWhenUsed="0"/>
+    <w:lsdException w:name="Light Shading Accent 3" w:semiHidden="0" w:uiPriority="60" w:unhideWhenUsed="0"/>
+    <w:lsdException w:name="Light List Accent 3" w:semiHidden="0" w:uiPriority="61" w:unhideWhenUsed="0"/>
+    <w:lsdException w:name="Light Grid Accent 3" w:semiHidden="0" w:uiPriority="62" w:unhideWhenUsed="0"/>
+    <w:lsdException w:name="Medium Shading 1 Accent 3" w:semiHidden="0" w:uiPriority="63" w:unhideWhenUsed="0"/>
+    <w:lsdException w:name="Medium Shading 2 Accent 3" w:semiHidden="0" w:uiPriority="64" w:unhideWhenUsed="0"/>
+    <w:lsdException w:name="Medium List 1 Accent 3" w:semiHidden="0" w:uiPriority="65" w:unhideWhenUsed="0"/>
+    <w:lsdException w:name="Medium List 2 Accent 3" w:semiHidden="0" w:uiPriority="66" w:unhideWhenUsed="0"/>
+    <w:lsdException w:name="Medium Grid 1 Accent 3" w:semiHidden="0" w:uiPriority="67" w:unhideWhenUsed="0"/>
+    <w:lsdException w:name="Medium Grid 2 Accent 3" w:semiHidden="0" w:uiPriority="68" w:unhideWhenUsed="0"/>
+    <w:lsdException w:name="Medium Grid 3 Accent 3" w:semiHidden="0" w:uiPriority="69" w:unhideWhenUsed="0"/>
+    <w:lsdException w:name="Dark List Accent 3" w:semiHidden="0" w:uiPriority="70" w:unhideWhenUsed="0"/>
+    <w:lsdException w:name="Colorful Shading Accent 3" w:semiHidden="0" w:uiPriority="71" w:unhideWhenUsed="0"/>
+    <w:lsdException w:name="Colorful List Accent 3" w:semiHidden="0" w:uiPriority="72" w:unhideWhenUsed="0"/>
+    <w:lsdException w:name="Colorful Grid Accent 3" w:semiHidden="0" w:uiPriority="73" w:unhideWhenUsed="0"/>
+    <w:lsdException w:name="Light Shading Accent 4" w:semiHidden="0" w:uiPriority="60" w:unhideWhenUsed="0"/>
+    <w:lsdException w:name="Light List Accent 4" w:semiHidden="0" w:uiPriority="61" w:unhideWhenUsed="0"/>
+    <w:lsdException w:name="Light Grid Accent 4" w:semiHidden="0" w:uiPriority="62" w:unhideWhenUsed="0"/>
+    <w:lsdException w:name="Medium Shading 1 Accent 4" w:semiHidden="0" w:uiPriority="63" w:unhideWhenUsed="0"/>
+    <w:lsdException w:name="Medium Shading 2 Accent 4" w:semiHidden="0" w:uiPriority="64" w:unhideWhenUsed="0"/>
+    <w:lsdException w:name="Medium List 1 Accent 4" w:semiHidden="0" w:uiPriority="65" w:unhideWhenUsed="0"/>
+    <w:lsdException w:name="Medium List 2 Accent 4" w:semiHidden="0" w:uiPriority="66" w:unhideWhenUsed="0"/>
+    <w:lsdException w:name="Medium Grid 1 Accent 4" w:semiHidden="0" w:uiPriority="67" w:unhideWhenUsed="0"/>
+    <w:lsdException w:name="Medium Grid 2 Accent 4" w:semiHidden="0" w:uiPriority="68" w:unhideWhenUsed="0"/>
+    <w:lsdException w:name="Medium Grid 3 Accent 4" w:semiHidden="0" w:uiPriority="69" w:unhideWhenUsed="0"/>
+    <w:lsdException w:name="Dark List Accent 4" w:semiHidden="0" w:uiPriority="70" w:unhideWhenUsed="0"/>
+    <w:lsdException w:name="Colorful Shading Accent 4" w:semiHidden="0" w:uiPriority="71" w:unhideWhenUsed="0"/>
+    <w:lsdException w:name="Colorful List Accent 4" w:semiHidden="0" w:uiPriority="72" w:unhideWhenUsed="0"/>
+    <w:lsdException w:name="Colorful Grid Accent 4" w:semiHidden="0" w:uiPriority="73" w:unhideWhenUsed="0"/>
+    <w:lsdException w:name="Light Shading Accent 5" w:semiHidden="0" w:uiPriority="60" w:unhideWhenUsed="0"/>
+    <w:lsdException w:name="Light List Accent 5" w:semiHidden="0" w:uiPriority="61" w:unhideWhenUsed="0"/>
+    <w:lsdException w:name="Light Grid Accent 5" w:semiHidden="0" w:uiPriority="62" w:unhideWhenUsed="0"/>
+    <w:lsdException w:name="Medium Shading 1 Accent 5" w:semiHidden="0" w:uiPriority="63" w:unhideWhenUsed="0"/>
+    <w:lsdException w:name="Medium Shading 2 Accent 5" w:semiHidden="0" w:uiPriority="64" w:unhideWhenUsed="0"/>
+    <w:lsdException w:name="Medium List 1 Accent 5" w:semiHidden="0" w:uiPriority="65" w:unhideWhenUsed="0"/>
+    <w:lsdException w:name="Medium List 2 Accent 5" w:semiHidden="0" w:uiPriority="66" w:unhideWhenUsed="0"/>
+    <w:lsdException w:name="Medium Grid 1 Accent 5" w:semiHidden="0" w:uiPriority="67" w:unhideWhenUsed="0"/>
+    <w:lsdException w:name="Medium Grid 2 Accent 5" w:semiHidden="0" w:uiPriority="68" w:unhideWhenUsed="0"/>
+    <w:lsdException w:name="Medium Grid 3 Accent 5" w:semiHidden="0" w:uiPriority="69" w:unhideWhenUsed="0"/>
+    <w:lsdException w:name="Dark List Accent 5" w:semiHidden="0" w:uiPriority="70" w:unhideWhenUsed="0"/>
+    <w:lsdException w:name="Colorful Shading Accent 5" w:semiHidden="0" w:uiPriority="71" w:unhideWhenUsed="0"/>
+    <w:lsdException w:name="Colorful List Accent 5" w:semiHidden="0" w:uiPriority="72" w:unhideWhenUsed="0"/>
+    <w:lsdException w:name="Colorful Grid Accent 5" w:semiHidden="0" w:uiPriority="73" w:unhideWhenUsed="0"/>
+    <w:lsdException w:name="Light Shading Accent 6" w:semiHidden="0" w:uiPriority="60" w:unhideWhenUsed="0"/>
+    <w:lsdException w:name="Light List Accent 6" w:semiHidden="0" w:uiPriority="61" w:unhideWhenUsed="0"/>
+    <w:lsdException w:name="Light Grid Accent 6" w:semiHidden="0" w:uiPriority="62" w:unhideWhenUsed="0"/>
+    <w:lsdException w:name="Medium Shading 1 Accent 6" w:semiHidden="0" w:uiPriority="63" w:unhideWhenUsed="0"/>
+    <w:lsdException w:name="Medium Shading 2 Accent 6" w:semiHidden="0" w:uiPriority="64" w:unhideWhenUsed="0"/>
+    <w:lsdException w:name="Medium List 1 Accent 6" w:semiHidden="0" w:uiPriority="65" w:unhideWhenUsed="0"/>
+    <w:lsdException w:name="Medium List 2 Accent 6" w:semiHidden="0" w:uiPriority="66" w:unhideWhenUsed="0"/>
+    <w:lsdException w:name="Medium Grid 1 Accent 6" w:semiHidden="0" w:uiPriority="67" w:unhideWhenUsed="0"/>
+    <w:lsdException w:name="Medium Grid 2 Accent 6" w:semiHidden="0" w:uiPriority="68" w:unhideWhenUsed="0"/>
+    <w:lsdException w:name="Medium Grid 3 Accent 6" w:semiHidden="0" w:uiPriority="69" w:unhideWhenUsed="0"/>
+    <w:lsdException w:name="Dark List Accent 6" w:semiHidden="0" w:uiPriority="70" w:unhideWhenUsed="0"/>
+    <w:lsdException w:name="Colorful Shading Accent 6" w:semiHidden="0" w:uiPriority="71" w:unhideWhenUsed="0"/>
+    <w:lsdException w:name="Colorful List Accent 6" w:semiHidden="0" w:uiPriority="72" w:unhideWhenUsed="0"/>
+    <w:lsdException w:name="Colorful Grid Accent 6" w:semiHidden="0" w:uiPriority="73" w:unhideWhenUsed="0"/>
+    <w:lsdException w:name="Subtle Emphasis" w:semiHidden="0" w:uiPriority="19" w:unhideWhenUsed="0" w:qFormat="1"/>
+    <w:lsdException w:name="Intense Emphasis" w:semiHidden="0" w:uiPriority="21" w:unhideWhenUsed="0" w:qFormat="1"/>
+    <w:lsdException w:name="Subtle Reference" w:semiHidden="0" w:uiPriority="31" w:unhideWhenUsed="0" w:qFormat="1"/>
+    <w:lsdException w:name="Intense Reference" w:semiHidden="0" w:uiPriority="32" w:unhideWhenUsed="0" w:qFormat="1"/>
+    <w:lsdException w:name="Book Title" w:semiHidden="0" w:uiPriority="33" w:unhideWhenUsed="0" w:qFormat="1"/>
+    <w:lsdException w:name="Bibliography" w:uiPriority="37"/>
+    <w:lsdException w:name="TOC Heading" w:uiPriority="39" w:qFormat="1"/>
+  </w:latentStyles>
+  <w:style w:type="paragraph" w:default="1" w:styleId="Normal">
+    <w:name w:val="Normal"/>
+    <w:qFormat/>
+    <w:pPr>
+      <w:widowControl w:val="0"/>
+      <w:spacing w:line="240" w:lineRule="atLeast"/>
+    </w:pPr>
+    <w:rPr>
+      <w:lang w:val="en-US" w:eastAsia="en-US"/>
+    </w:rPr>
+  </w:style>
+  <w:style w:type="paragraph" w:styleId="Heading1">
+    <w:name w:val="heading 1"/>
+    <w:basedOn w:val="Normal"/>
+    <w:next w:val="Normal"/>
+    <w:qFormat/>
+    <w:pPr>
+      <w:keepNext/>
+      <w:numPr>
+        <w:numId w:val="1"/>
+      </w:numPr>
+      <w:spacing w:before="120" w:after="60"/>
+      <w:ind w:left="720" w:hanging="720"/>
+      <w:outlineLvl w:val="0"/>
+    </w:pPr>
+    <w:rPr>
+      <w:rFonts w:ascii="Arial" w:hAnsi="Arial"/>
+      <w:b/>
+      <w:sz w:val="24"/>
+    </w:rPr>
+  </w:style>
+  <w:style w:type="paragraph" w:styleId="Heading2">
+    <w:name w:val="heading 2"/>
+    <w:basedOn w:val="Heading1"/>
+    <w:next w:val="Normal"/>
+    <w:qFormat/>
+    <w:pPr>
+      <w:numPr>
+        <w:ilvl w:val="1"/>
+      </w:numPr>
+      <w:outlineLvl w:val="1"/>
+    </w:pPr>
+    <w:rPr>
+      <w:sz w:val="20"/>
+    </w:rPr>
+  </w:style>
+  <w:style w:type="paragraph" w:styleId="Heading3">
+    <w:name w:val="heading 3"/>
+    <w:basedOn w:val="Heading1"/>
+    <w:next w:val="Normal"/>
+    <w:qFormat/>
+    <w:pPr>
+      <w:numPr>
+        <w:ilvl w:val="2"/>
+      </w:numPr>
+      <w:outlineLvl w:val="2"/>
+    </w:pPr>
+    <w:rPr>
+      <w:b w:val="0"/>
+      <w:i/>
+      <w:sz w:val="20"/>
+    </w:rPr>
+  </w:style>
+  <w:style w:type="paragraph" w:styleId="Heading4">
+    <w:name w:val="heading 4"/>
+    <w:basedOn w:val="Heading1"/>
+    <w:next w:val="Normal"/>
+    <w:qFormat/>
+    <w:pPr>
+      <w:numPr>
+        <w:ilvl w:val="3"/>
+      </w:numPr>
+      <w:outlineLvl w:val="3"/>
+    </w:pPr>
+    <w:rPr>
+      <w:b w:val="0"/>
+      <w:sz w:val="20"/>
+    </w:rPr>
+  </w:style>
+  <w:style w:type="paragraph" w:styleId="Heading5">
+    <w:name w:val="heading 5"/>
+    <w:basedOn w:val="Normal"/>
+    <w:next w:val="Normal"/>
+    <w:qFormat/>
+    <w:pPr>
+      <w:numPr>
+        <w:ilvl w:val="4"/>
+        <w:numId w:val="1"/>
+      </w:numPr>
+      <w:spacing w:before="240" w:after="60"/>
+      <w:ind w:left="2880"/>
+      <w:outlineLvl w:val="4"/>
+    </w:pPr>
+    <w:rPr>
+      <w:sz w:val="22"/>
+    </w:rPr>
+  </w:style>
+  <w:style w:type="paragraph" w:styleId="Heading6">
+    <w:name w:val="heading 6"/>
+    <w:basedOn w:val="Normal"/>
+    <w:next w:val="Normal"/>
+    <w:qFormat/>
+    <w:pPr>
+      <w:numPr>
+        <w:ilvl w:val="5"/>
+        <w:numId w:val="1"/>
+      </w:numPr>
+      <w:spacing w:before="240" w:after="60"/>
+      <w:ind w:left="2880"/>
+      <w:outlineLvl w:val="5"/>
+    </w:pPr>
+    <w:rPr>
+      <w:i/>
+      <w:sz w:val="22"/>
+    </w:rPr>
+  </w:style>
+  <w:style w:type="paragraph" w:styleId="Heading7">
+    <w:name w:val="heading 7"/>
+    <w:basedOn w:val="Normal"/>
+    <w:next w:val="Normal"/>
+    <w:qFormat/>
+    <w:pPr>
+      <w:numPr>
+        <w:ilvl w:val="6"/>
+        <w:numId w:val="1"/>
+      </w:numPr>
+      <w:spacing w:before="240" w:after="60"/>
+      <w:ind w:left="2880"/>
+      <w:outlineLvl w:val="6"/>
+    </w:pPr>
+  </w:style>
+  <w:style w:type="paragraph" w:styleId="Heading8">
+    <w:name w:val="heading 8"/>
+    <w:basedOn w:val="Normal"/>
+    <w:next w:val="Normal"/>
+    <w:qFormat/>
+    <w:pPr>
+      <w:numPr>
+        <w:ilvl w:val="7"/>
+        <w:numId w:val="1"/>
+      </w:numPr>
+      <w:spacing w:before="240" w:after="60"/>
+      <w:ind w:left="2880"/>
+      <w:outlineLvl w:val="7"/>
+    </w:pPr>
+    <w:rPr>
+      <w:i/>
+    </w:rPr>
+  </w:style>
+  <w:style w:type="paragraph" w:styleId="Heading9">
+    <w:name w:val="heading 9"/>
+    <w:basedOn w:val="Normal"/>
+    <w:next w:val="Normal"/>
+    <w:qFormat/>
+    <w:pPr>
+      <w:numPr>
+        <w:ilvl w:val="8"/>
+        <w:numId w:val="1"/>
+      </w:numPr>
+      <w:spacing w:before="240" w:after="60"/>
+      <w:ind w:left="2880"/>
+      <w:outlineLvl w:val="8"/>
+    </w:pPr>
+    <w:rPr>
+      <w:b/>
+      <w:i/>
+      <w:sz w:val="18"/>
+    </w:rPr>
+  </w:style>
+  <w:style w:type="character" w:default="1" w:styleId="DefaultParagraphFont">
+    <w:name w:val="Default Paragraph Font"/>
+    <w:uiPriority w:val="1"/>
+    <w:semiHidden/>
+    <w:unhideWhenUsed/>
+  </w:style>
+  <w:style w:type="table" w:default="1" w:styleId="TableNormal">
+    <w:name w:val="Normal Table"/>
+    <w:uiPriority w:val="99"/>
+    <w:semiHidden/>
+    <w:unhideWhenUsed/>
+    <w:tblPr>
+      <w:tblInd w:w="0" w:type="dxa"/>
+      <w:tblCellMar>
+        <w:top w:w="0" w:type="dxa"/>
+        <w:left w:w="108" w:type="dxa"/>
+        <w:bottom w:w="0" w:type="dxa"/>
+        <w:right w:w="108" w:type="dxa"/>
+      </w:tblCellMar>
+    </w:tblPr>
+  </w:style>
+  <w:style w:type="numbering" w:default="1" w:styleId="NoList">
+    <w:name w:val="No List"/>
+    <w:uiPriority w:val="99"/>
+    <w:semiHidden/>
+    <w:unhideWhenUsed/>
+  </w:style>
+  <w:style w:type="paragraph" w:customStyle="1" w:styleId="Paragraph2">
+    <w:name w:val="Paragraph2"/>
+    <w:basedOn w:val="Normal"/>
+    <w:pPr>
+      <w:spacing w:before="80"/>
+      <w:ind w:left="720"/>
+      <w:jc w:val="both"/>
+    </w:pPr>
+    <w:rPr>
+      <w:color w:val="000000"/>
+      <w:lang w:val="en-AU"/>
+    </w:rPr>
+  </w:style>
+  <w:style w:type="paragraph" w:styleId="Title">
+    <w:name w:val="Title"/>
+    <w:basedOn w:val="Normal"/>
+    <w:next w:val="Normal"/>
+    <w:qFormat/>
+    <w:pPr>
+      <w:spacing w:line="240" w:lineRule="auto"/>
+      <w:jc w:val="center"/>
+    </w:pPr>
+    <w:rPr>
+      <w:rFonts w:ascii="Arial" w:hAnsi="Arial"/>
+      <w:b/>
+      <w:sz w:val="36"/>
+    </w:rPr>
+  </w:style>
+  <w:style w:type="paragraph" w:styleId="Subtitle">
+    <w:name w:val="Subtitle"/>
+    <w:basedOn w:val="Normal"/>
+    <w:qFormat/>
+    <w:pPr>
+      <w:spacing w:after="60"/>
+      <w:jc w:val="center"/>
+    </w:pPr>
+    <w:rPr>
+      <w:rFonts w:ascii="Arial" w:hAnsi="Arial"/>
+      <w:i/>
+      <w:sz w:val="36"/>
+      <w:lang w:val="en-AU"/>
+    </w:rPr>
+  </w:style>
+  <w:style w:type="paragraph" w:styleId="NormalIndent">
+    <w:name w:val="Normal Indent"/>
+    <w:basedOn w:val="Normal"/>
+    <w:semiHidden/>
+    <w:pPr>
+      <w:ind w:left="900" w:hanging="900"/>
+    </w:pPr>
+  </w:style>
+  <w:style w:type="paragraph" w:styleId="TOC1">
+    <w:name w:val="toc 1"/>
+    <w:basedOn w:val="Normal"/>
+    <w:next w:val="Normal"/>
+    <w:uiPriority w:val="39"/>
+    <w:pPr>
+      <w:tabs>
+        <w:tab w:val="right" w:pos="9360"/>
+      </w:tabs>
+      <w:spacing w:before="240" w:after="60"/>
+      <w:ind w:right="720"/>
+    </w:pPr>
+  </w:style>
+  <w:style w:type="paragraph" w:styleId="TOC2">
+    <w:name w:val="toc 2"/>
+    <w:basedOn w:val="Normal"/>
+    <w:next w:val="Normal"/>
+    <w:uiPriority w:val="39"/>
+    <w:pPr>
+      <w:tabs>
+        <w:tab w:val="right" w:pos="9360"/>
+      </w:tabs>
+      <w:ind w:left="432" w:right="720"/>
+    </w:pPr>
+  </w:style>
+  <w:style w:type="paragraph" w:styleId="TOC3">
+    <w:name w:val="toc 3"/>
+    <w:basedOn w:val="Normal"/>
+    <w:next w:val="Normal"/>
+    <w:semiHidden/>
+    <w:pPr>
+      <w:tabs>
+        <w:tab w:val="left" w:pos="1440"/>
+        <w:tab w:val="right" w:pos="9360"/>
+      </w:tabs>
+      <w:ind w:left="864"/>
+    </w:pPr>
+  </w:style>
+  <w:style w:type="paragraph" w:styleId="Header">
+    <w:name w:val="header"/>
+    <w:basedOn w:val="Normal"/>
+    <w:semiHidden/>
+    <w:pPr>
+      <w:tabs>
+        <w:tab w:val="center" w:pos="4320"/>
+        <w:tab w:val="right" w:pos="8640"/>
+      </w:tabs>
+    </w:pPr>
+  </w:style>
+  <w:style w:type="paragraph" w:styleId="Footer">
+    <w:name w:val="footer"/>
+    <w:basedOn w:val="Normal"/>
+    <w:semiHidden/>
+    <w:pPr>
+      <w:tabs>
+        <w:tab w:val="center" w:pos="4320"/>
+        <w:tab w:val="right" w:pos="8640"/>
+      </w:tabs>
+    </w:pPr>
+  </w:style>
+  <w:style w:type="character" w:styleId="PageNumber">
+    <w:name w:val="page number"/>
+    <w:basedOn w:val="DefaultParagraphFont"/>
+    <w:semiHidden/>
+  </w:style>
+  <w:style w:type="paragraph" w:customStyle="1" w:styleId="Paragraph3">
+    <w:name w:val="Paragraph3"/>
+    <w:basedOn w:val="Normal"/>
+    <w:pPr>
+      <w:spacing w:before="80" w:line="240" w:lineRule="auto"/>
+      <w:ind w:left="1530"/>
+      <w:jc w:val="both"/>
+    </w:pPr>
+  </w:style>
+  <w:style w:type="paragraph" w:customStyle="1" w:styleId="Paragraph4">
+    <w:name w:val="Paragraph4"/>
+    <w:basedOn w:val="Normal"/>
+    <w:pPr>
+      <w:spacing w:before="80" w:line="240" w:lineRule="auto"/>
+      <w:ind w:left="2250"/>
+      <w:jc w:val="both"/>
+    </w:pPr>
+  </w:style>
+  <w:style w:type="paragraph" w:customStyle="1" w:styleId="Tabletext">
+    <w:name w:val="Tabletext"/>
+    <w:basedOn w:val="Normal"/>
+    <w:pPr>
+      <w:keepLines/>
+      <w:spacing w:after="120"/>
+    </w:pPr>
+  </w:style>
+  <w:style w:type="paragraph" w:styleId="BodyText">
+    <w:name w:val="Body Text"/>
+    <w:basedOn w:val="Normal"/>
+    <w:semiHidden/>
+    <w:pPr>
+      <w:keepLines/>
+      <w:spacing w:after="120"/>
+      <w:ind w:left="720"/>
+    </w:pPr>
+  </w:style>
+  <w:style w:type="paragraph" w:styleId="TOC4">
+    <w:name w:val="toc 4"/>
+    <w:basedOn w:val="Normal"/>
+    <w:next w:val="Normal"/>
+    <w:semiHidden/>
+    <w:pPr>
+      <w:ind w:left="600"/>
+    </w:pPr>
+  </w:style>
+  <w:style w:type="paragraph" w:styleId="TOC5">
+    <w:name w:val="toc 5"/>
+    <w:basedOn w:val="Normal"/>
+    <w:next w:val="Normal"/>
+    <w:semiHidden/>
+    <w:pPr>
+      <w:ind w:left="800"/>
+    </w:pPr>
+  </w:style>
+  <w:style w:type="paragraph" w:styleId="TOC6">
+    <w:name w:val="toc 6"/>
+    <w:basedOn w:val="Normal"/>
+    <w:next w:val="Normal"/>
+    <w:semiHidden/>
+    <w:pPr>
+      <w:ind w:left="1000"/>
+    </w:pPr>
+  </w:style>
+  <w:style w:type="paragraph" w:styleId="TOC7">
+    <w:name w:val="toc 7"/>
+    <w:basedOn w:val="Normal"/>
+    <w:next w:val="Normal"/>
+    <w:semiHidden/>
+    <w:pPr>
+      <w:ind w:left="1200"/>
+    </w:pPr>
+  </w:style>
+  <w:style w:type="paragraph" w:styleId="TOC8">
+    <w:name w:val="toc 8"/>
+    <w:basedOn w:val="Normal"/>
+    <w:next w:val="Normal"/>
+    <w:semiHidden/>
+    <w:pPr>
+      <w:ind w:left="1400"/>
+    </w:pPr>
+  </w:style>
+  <w:style w:type="paragraph" w:styleId="TOC9">
+    <w:name w:val="toc 9"/>
+    <w:basedOn w:val="Normal"/>
+    <w:next w:val="Normal"/>
+    <w:semiHidden/>
+    <w:pPr>
+      <w:ind w:left="1600"/>
+    </w:pPr>
+  </w:style>
+  <w:style w:type="paragraph" w:customStyle="1" w:styleId="Bullet1">
+    <w:name w:val="Bullet1"/>
+    <w:basedOn w:val="Normal"/>
+    <w:pPr>
+      <w:ind w:left="720" w:hanging="432"/>
+    </w:pPr>
+  </w:style>
+  <w:style w:type="paragraph" w:customStyle="1" w:styleId="Bullet2">
+    <w:name w:val="Bullet2"/>
+    <w:basedOn w:val="Normal"/>
+    <w:pPr>
+      <w:ind w:left="1440" w:hanging="360"/>
+    </w:pPr>
+    <w:rPr>
+      <w:color w:val="000080"/>
+    </w:rPr>
+  </w:style>
+  <w:style w:type="paragraph" w:styleId="DocumentMap">
+    <w:name w:val="Document Map"/>
+    <w:basedOn w:val="Normal"/>
+    <w:semiHidden/>
+    <w:pPr>
+      <w:shd w:val="clear" w:color="auto" w:fill="000080"/>
+    </w:pPr>
+    <w:rPr>
+      <w:rFonts w:ascii="Tahoma" w:hAnsi="Tahoma"/>
+    </w:rPr>
+  </w:style>
+  <w:style w:type="character" w:styleId="FootnoteReference">
+    <w:name w:val="footnote reference"/>
+    <w:basedOn w:val="DefaultParagraphFont"/>
+    <w:semiHidden/>
+    <w:rPr>
+      <w:sz w:val="20"/>
+      <w:vertAlign w:val="superscript"/>
+    </w:rPr>
+  </w:style>
+  <w:style w:type="paragraph" w:styleId="FootnoteText">
+    <w:name w:val="footnote text"/>
+    <w:basedOn w:val="Normal"/>
+    <w:semiHidden/>
+    <w:pPr>
+      <w:keepNext/>
+      <w:keepLines/>
+      <w:pBdr>
+        <w:bottom w:val="single" w:sz="6" w:space="0" w:color="000000"/>
+      </w:pBdr>
+      <w:spacing w:before="40" w:after="40"/>
+      <w:ind w:left="360" w:hanging="360"/>
+    </w:pPr>
+    <w:rPr>
+      <w:rFonts w:ascii="Helvetica" w:hAnsi="Helvetica"/>
+      <w:sz w:val="16"/>
+    </w:rPr>
+  </w:style>
+  <w:style w:type="paragraph" w:customStyle="1" w:styleId="MainTitle">
+    <w:name w:val="Main Title"/>
+    <w:basedOn w:val="Normal"/>
+    <w:pPr>
+      <w:spacing w:before="480" w:after="60" w:line="240" w:lineRule="auto"/>
+      <w:jc w:val="center"/>
+    </w:pPr>
+    <w:rPr>
+      <w:rFonts w:ascii="Arial" w:hAnsi="Arial"/>
+      <w:b/>
+      <w:kern w:val="28"/>
+      <w:sz w:val="32"/>
+    </w:rPr>
+  </w:style>
+  <w:style w:type="paragraph" w:customStyle="1" w:styleId="Paragraph1">
+    <w:name w:val="Paragraph1"/>
+    <w:basedOn w:val="Normal"/>
+    <w:pPr>
+      <w:spacing w:before="80" w:line="240" w:lineRule="auto"/>
+      <w:jc w:val="both"/>
+    </w:pPr>
+  </w:style>
+  <w:style w:type="paragraph" w:styleId="BodyText2">
+    <w:name w:val="Body Text 2"/>
+    <w:basedOn w:val="Normal"/>
+    <w:semiHidden/>
+    <w:rPr>
+      <w:i/>
+      <w:color w:val="0000FF"/>
+    </w:rPr>
+  </w:style>
+  <w:style w:type="paragraph" w:styleId="BodyTextIndent">
+    <w:name w:val="Body Text Indent"/>
+    <w:basedOn w:val="Normal"/>
+    <w:semiHidden/>
+    <w:pPr>
+      <w:ind w:left="720"/>
+    </w:pPr>
+    <w:rPr>
+      <w:i/>
+      <w:color w:val="0000FF"/>
+      <w:u w:val="single"/>
+    </w:rPr>
+  </w:style>
+  <w:style w:type="paragraph" w:customStyle="1" w:styleId="Body">
+    <w:name w:val="Body"/>
+    <w:basedOn w:val="Normal"/>
+    <w:pPr>
+      <w:widowControl/>
+      <w:spacing w:before="120" w:line="240" w:lineRule="auto"/>
+      <w:jc w:val="both"/>
+    </w:pPr>
+    <w:rPr>
+      <w:rFonts w:ascii="Book Antiqua" w:hAnsi="Book Antiqua"/>
+    </w:rPr>
+  </w:style>
+  <w:style w:type="paragraph" w:customStyle="1" w:styleId="Bullet">
+    <w:name w:val="Bullet"/>
+    <w:basedOn w:val="Normal"/>
+    <w:pPr>
+      <w:widowControl/>
+      <w:tabs>
+        <w:tab w:val="num" w:pos="360"/>
+        <w:tab w:val="left" w:pos="720"/>
+      </w:tabs>
+      <w:spacing w:before="120" w:line="240" w:lineRule="auto"/>
+      <w:ind w:left="720" w:right="360"/>
+      <w:jc w:val="both"/>
+    </w:pPr>
+    <w:rPr>
+      <w:rFonts w:ascii="Book Antiqua" w:hAnsi="Book Antiqua"/>
+    </w:rPr>
+  </w:style>
+  <w:style w:type="paragraph" w:customStyle="1" w:styleId="InfoBlue">
+    <w:name w:val="InfoBlue"/>
+    <w:basedOn w:val="Normal"/>
+    <w:next w:val="BodyText"/>
+    <w:autoRedefine/>
+    <w:pPr>
+      <w:spacing w:after="120"/>
+      <w:ind w:left="720"/>
+    </w:pPr>
+    <w:rPr>
+      <w:i/>
+      <w:color w:val="0000FF"/>
+    </w:rPr>
+  </w:style>
+  <w:style w:type="character" w:styleId="Hyperlink">
+    <w:name w:val="Hyperlink"/>
+    <w:basedOn w:val="DefaultParagraphFont"/>
+    <w:semiHidden/>
+    <w:rPr>
+      <w:color w:val="0000FF"/>
+      <w:u w:val="single"/>
+    </w:rPr>
+  </w:style>
+  <w:style w:type="paragraph" w:styleId="NormalWeb">
+    <w:name w:val="Normal (Web)"/>
+    <w:basedOn w:val="Normal"/>
+    <w:semiHidden/>
+    <w:pPr>
+      <w:widowControl/>
+      <w:spacing w:before="100" w:beforeAutospacing="1" w:after="100" w:afterAutospacing="1" w:line="240" w:lineRule="auto"/>
+    </w:pPr>
+    <w:rPr>
+      <w:sz w:val="24"/>
+      <w:szCs w:val="24"/>
+    </w:rPr>
+  </w:style>
+  <w:style w:type="paragraph" w:styleId="BalloonText">
+    <w:name w:val="Balloon Text"/>
+    <w:basedOn w:val="Normal"/>
+    <w:link w:val="BalloonTextChar"/>
+    <w:uiPriority w:val="99"/>
+    <w:semiHidden/>
+    <w:unhideWhenUsed/>
+    <w:rsid w:val="00AE5BEC"/>
+    <w:pPr>
+      <w:spacing w:line="240" w:lineRule="auto"/>
+    </w:pPr>
+    <w:rPr>
+      <w:rFonts w:ascii="Tahoma" w:hAnsi="Tahoma" w:cs="Tahoma"/>
+      <w:sz w:val="16"/>
+      <w:szCs w:val="16"/>
+    </w:rPr>
+  </w:style>
+  <w:style w:type="character" w:customStyle="1" w:styleId="BalloonTextChar">
+    <w:name w:val="Balloon Text Char"/>
+    <w:basedOn w:val="DefaultParagraphFont"/>
+    <w:link w:val="BalloonText"/>
+    <w:uiPriority w:val="99"/>
+    <w:semiHidden/>
+    <w:rsid w:val="00AE5BEC"/>
+    <w:rPr>
+      <w:rFonts w:ascii="Tahoma" w:hAnsi="Tahoma" w:cs="Tahoma"/>
+      <w:sz w:val="16"/>
+      <w:szCs w:val="16"/>
+      <w:lang w:val="en-US" w:eastAsia="en-US"/>
+    </w:rPr>
+  </w:style>
+  <w:style w:type="character" w:styleId="FollowedHyperlink">
+    <w:name w:val="FollowedHyperlink"/>
+    <w:basedOn w:val="DefaultParagraphFont"/>
     <w:uiPriority w:val="99"/>
     <w:semiHidden/>
     <w:unhideWhenUsed/>

</xml_diff>